<commit_message>
K is added to MM
</commit_message>
<xml_diff>
--- a/lp/c3_2/mm/k.docx
+++ b/lp/c3_2/mm/k.docx
@@ -580,6 +580,1041 @@
     </w:p>
     <w:p>
       <w:pPr>
+        <w:pStyle w:val="Heading1"/>
+      </w:pPr>
+      <w:r>
+        <w:lastRenderedPageBreak/>
+        <w:t>Практична 1</w:t>
+      </w:r>
+    </w:p>
+    <w:p>
+      <w:pPr>
+        <w:pStyle w:val="Heading3"/>
+      </w:pPr>
+      <w:r>
+        <w:t>Найменування об'єкту розробки, та область застосування:</w:t>
+      </w:r>
+    </w:p>
+    <w:p>
+      <w:pPr>
+        <w:pStyle w:val="ListParagraph"/>
+        <w:ind w:left="0" w:firstLine="851"/>
+        <w:jc w:val="both"/>
+        <w:rPr>
+          <w:szCs w:val="24"/>
+        </w:rPr>
+      </w:pPr>
+      <w:r>
+        <w:rPr>
+          <w:rFonts w:ascii="Calibri" w:eastAsia="Times New Roman" w:hAnsi="Calibri" w:cs="Times New Roman"/>
+          <w:color w:val="000000"/>
+          <w:kern w:val="0"/>
+          <w:sz w:val="22"/>
+          <w14:ligatures w14:val="none"/>
+        </w:rPr>
+        <w:t>Р</w:t>
+      </w:r>
+      <w:r>
+        <w:rPr>
+          <w:rFonts w:ascii="Calibri" w:eastAsia="Times New Roman" w:hAnsi="Calibri" w:cs="Times New Roman"/>
+          <w:color w:val="000000"/>
+          <w:kern w:val="0"/>
+          <w:sz w:val="22"/>
+          <w14:ligatures w14:val="none"/>
+        </w:rPr>
+        <w:t>егульоване перехрестя - система світлофор</w:t>
+      </w:r>
+      <w:r>
+        <w:rPr>
+          <w:rFonts w:ascii="Calibri" w:eastAsia="Times New Roman" w:hAnsi="Calibri" w:cs="Times New Roman"/>
+          <w:color w:val="000000"/>
+          <w:kern w:val="0"/>
+          <w:sz w:val="22"/>
+          <w14:ligatures w14:val="none"/>
+        </w:rPr>
+        <w:t>ів для регульованого перехрестя, включає в себе дві головні дороги і чотири пішохідних переходи</w:t>
+      </w:r>
+      <w:r>
+        <w:rPr>
+          <w:szCs w:val="24"/>
+        </w:rPr>
+        <w:t>.</w:t>
+      </w:r>
+    </w:p>
+    <w:p>
+      <w:pPr>
+        <w:pStyle w:val="Heading3"/>
+      </w:pPr>
+      <w:r>
+        <w:t xml:space="preserve">Підстава для розробки та назва проектної організації: </w:t>
+      </w:r>
+    </w:p>
+    <w:p>
+      <w:pPr>
+        <w:ind w:firstLine="851"/>
+        <w:jc w:val="both"/>
+        <w:rPr>
+          <w:szCs w:val="24"/>
+        </w:rPr>
+      </w:pPr>
+      <w:r>
+        <w:rPr>
+          <w:szCs w:val="24"/>
+        </w:rPr>
+        <w:t>Підставою служить виконання лабораторних робіт з курсу "Математичне моделювання в САПР".</w:t>
+      </w:r>
+    </w:p>
+    <w:p>
+      <w:pPr>
+        <w:pStyle w:val="Heading3"/>
+      </w:pPr>
+      <w:r>
+        <w:t>Мета розробки</w:t>
+      </w:r>
+      <w:r>
+        <w:t>:</w:t>
+      </w:r>
+    </w:p>
+    <w:p>
+      <w:pPr>
+        <w:ind w:firstLine="851"/>
+        <w:jc w:val="both"/>
+        <w:rPr>
+          <w:szCs w:val="24"/>
+        </w:rPr>
+      </w:pPr>
+      <w:r>
+        <w:rPr>
+          <w:szCs w:val="24"/>
+        </w:rPr>
+        <w:t xml:space="preserve">Даний об’єкт розробляється з метою </w:t>
+      </w:r>
+      <w:r>
+        <w:rPr>
+          <w:szCs w:val="24"/>
+        </w:rPr>
+        <w:t>керування світлофорами на регульованих перехрестях</w:t>
+      </w:r>
+      <w:r>
+        <w:rPr>
+          <w:szCs w:val="24"/>
+        </w:rPr>
+        <w:t xml:space="preserve">. </w:t>
+      </w:r>
+    </w:p>
+    <w:p>
+      <w:pPr>
+        <w:pStyle w:val="Heading3"/>
+      </w:pPr>
+      <w:r>
+        <w:t xml:space="preserve">Технічні вимоги, які включають: </w:t>
+      </w:r>
+    </w:p>
+    <w:p>
+      <w:pPr>
+        <w:jc w:val="both"/>
+        <w:rPr>
+          <w:szCs w:val="24"/>
+        </w:rPr>
+      </w:pPr>
+      <w:r>
+        <w:rPr>
+          <w:szCs w:val="24"/>
+        </w:rPr>
+        <w:t>Склад об'єкту та вимоги до його конструктивного виконання:</w:t>
+      </w:r>
+    </w:p>
+    <w:p>
+      <w:pPr>
+        <w:pStyle w:val="ListParagraph"/>
+        <w:numPr>
+          <w:ilvl w:val="0"/>
+          <w:numId w:val="22"/>
+        </w:numPr>
+        <w:spacing w:before="0" w:after="0"/>
+        <w:jc w:val="both"/>
+        <w:rPr>
+          <w:szCs w:val="24"/>
+        </w:rPr>
+      </w:pPr>
+      <w:r>
+        <w:rPr>
+          <w:szCs w:val="24"/>
+        </w:rPr>
+        <w:t>Об’єкт складається з плати (</w:t>
+      </w:r>
+      <w:r>
+        <w:rPr>
+          <w:szCs w:val="24"/>
+          <w:lang w:val="en-US"/>
+        </w:rPr>
+        <w:t>Arduino</w:t>
+      </w:r>
+      <w:r>
+        <w:rPr>
+          <w:szCs w:val="24"/>
+        </w:rPr>
+        <w:t xml:space="preserve">), вбудованої батареї, яка складається з чотирьох елементів живлення типу АА, </w:t>
+      </w:r>
+      <w:r>
+        <w:rPr>
+          <w:szCs w:val="24"/>
+        </w:rPr>
+        <w:t>платою розширення портів вводу/виводу</w:t>
+      </w:r>
+      <w:r>
+        <w:rPr>
+          <w:szCs w:val="24"/>
+        </w:rPr>
+        <w:t>.</w:t>
+      </w:r>
+    </w:p>
+    <w:p>
+      <w:pPr>
+        <w:pStyle w:val="ListParagraph"/>
+        <w:numPr>
+          <w:ilvl w:val="0"/>
+          <w:numId w:val="22"/>
+        </w:numPr>
+        <w:spacing w:before="0" w:after="0"/>
+        <w:jc w:val="both"/>
+        <w:rPr>
+          <w:color w:val="000000" w:themeColor="text1"/>
+          <w:szCs w:val="24"/>
+          <w:shd w:val="clear" w:color="auto" w:fill="FFFFFF" w:themeFill="background1"/>
+        </w:rPr>
+      </w:pPr>
+      <w:r>
+        <w:rPr>
+          <w:szCs w:val="24"/>
+        </w:rPr>
+        <w:t>Розміри замка :</w:t>
+      </w:r>
+      <w:r>
+        <w:rPr>
+          <w:color w:val="000000" w:themeColor="text1"/>
+          <w:szCs w:val="24"/>
+          <w:shd w:val="clear" w:color="auto" w:fill="FFFFFF" w:themeFill="background1"/>
+        </w:rPr>
+        <w:t>194х68х34, вхідна ручка: 136х70х56 мм.</w:t>
+      </w:r>
+    </w:p>
+    <w:p>
+      <w:pPr>
+        <w:pStyle w:val="ListParagraph"/>
+        <w:numPr>
+          <w:ilvl w:val="0"/>
+          <w:numId w:val="22"/>
+        </w:numPr>
+        <w:spacing w:before="0" w:after="0"/>
+        <w:jc w:val="both"/>
+        <w:rPr>
+          <w:color w:val="000000" w:themeColor="text1"/>
+          <w:szCs w:val="24"/>
+          <w:shd w:val="clear" w:color="auto" w:fill="FFFFFF" w:themeFill="background1"/>
+        </w:rPr>
+      </w:pPr>
+      <w:r>
+        <w:rPr>
+          <w:color w:val="000000" w:themeColor="text1"/>
+          <w:szCs w:val="24"/>
+          <w:shd w:val="clear" w:color="auto" w:fill="FFFFFF" w:themeFill="background1"/>
+        </w:rPr>
+        <w:t>Вага 300гр</w:t>
+      </w:r>
+    </w:p>
+    <w:p>
+      <w:pPr>
+        <w:pStyle w:val="Heading3"/>
+      </w:pPr>
+      <w:r>
+        <w:t>Логічне представлення</w:t>
+      </w:r>
+    </w:p>
+    <w:p>
+      <w:proofErr w:type="spellStart"/>
+      <w:r>
+        <w:t>Діаграмма</w:t>
+      </w:r>
+      <w:proofErr w:type="spellEnd"/>
+      <w:r>
+        <w:t xml:space="preserve"> нижче показує логічне розташування системи світлофорів.</w:t>
+      </w:r>
+    </w:p>
+    <w:p>
+      <w:pPr>
+        <w:ind w:firstLine="0"/>
+      </w:pPr>
+      <w:r>
+        <w:object w:dxaOrig="11655" w:dyaOrig="6855" w14:anchorId="0482CE25">
+          <v:shapetype id="_x0000_t75" coordsize="21600,21600" o:spt="75" o:preferrelative="t" path="m@4@5l@4@11@9@11@9@5xe" filled="f" stroked="f">
+            <v:stroke joinstyle="miter"/>
+            <v:formulas>
+              <v:f eqn="if lineDrawn pixelLineWidth 0"/>
+              <v:f eqn="sum @0 1 0"/>
+              <v:f eqn="sum 0 0 @1"/>
+              <v:f eqn="prod @2 1 2"/>
+              <v:f eqn="prod @3 21600 pixelWidth"/>
+              <v:f eqn="prod @3 21600 pixelHeight"/>
+              <v:f eqn="sum @0 0 1"/>
+              <v:f eqn="prod @6 1 2"/>
+              <v:f eqn="prod @7 21600 pixelWidth"/>
+              <v:f eqn="sum @8 21600 0"/>
+              <v:f eqn="prod @7 21600 pixelHeight"/>
+              <v:f eqn="sum @10 21600 0"/>
+            </v:formulas>
+            <v:path o:extrusionok="f" gradientshapeok="t" o:connecttype="rect"/>
+            <o:lock v:ext="edit" aspectratio="t"/>
+          </v:shapetype>
+          <v:shape id="_x0000_i1025" type="#_x0000_t75" style="width:481.5pt;height:282.75pt" o:ole="">
+            <v:imagedata r:id="rId8" o:title=""/>
+          </v:shape>
+          <o:OLEObject Type="Embed" ProgID="Visio.Drawing.15" ShapeID="_x0000_i1025" DrawAspect="Content" ObjectID="_1496735276" r:id="rId9"/>
+        </w:object>
+      </w:r>
+    </w:p>
+    <w:p>
+      <w:pPr>
+        <w:ind w:firstLine="0"/>
+      </w:pPr>
+      <w:r>
+        <w:rPr>
+          <w:b/>
+        </w:rPr>
+        <w:t>Дорожній Сві</w:t>
+      </w:r>
+      <w:r>
+        <w:rPr>
+          <w:b/>
+        </w:rPr>
+        <w:t>тлофор</w:t>
+      </w:r>
+      <w:r>
+        <w:t xml:space="preserve"> – компонента системи яка включає в себе пару(чи більше) синхронізованих світлофорів для одного напрямку дороги.</w:t>
+      </w:r>
+    </w:p>
+    <w:p>
+      <w:pPr>
+        <w:ind w:firstLine="0"/>
+      </w:pPr>
+      <w:proofErr w:type="spellStart"/>
+      <w:r>
+        <w:rPr>
+          <w:b/>
+        </w:rPr>
+        <w:t>Контроллер</w:t>
+      </w:r>
+      <w:proofErr w:type="spellEnd"/>
+      <w:r>
+        <w:t xml:space="preserve"> – компонента керування системою світлофорів.</w:t>
+      </w:r>
+    </w:p>
+    <w:p>
+      <w:pPr>
+        <w:pStyle w:val="Heading3"/>
+      </w:pPr>
+      <w:r>
+        <w:t>Алгоритм роботи</w:t>
+      </w:r>
+    </w:p>
+    <w:p>
+      <w:r>
+        <w:t xml:space="preserve">Діаграма нижче показує алгоритм роботи світлофора. Всі світлофори стартують з червоного кольору, і перемикають на зелений тільки якщо інша група світлофорів має червоний колір. </w:t>
+      </w:r>
+    </w:p>
+    <w:p>
+      <w:pPr>
+        <w:pStyle w:val="Heading2"/>
+      </w:pPr>
+      <w:r>
+        <w:object w:dxaOrig="8370" w:dyaOrig="6870" w14:anchorId="292B2315">
+          <v:shape id="_x0000_i1026" type="#_x0000_t75" style="width:418.5pt;height:343.5pt" o:ole="">
+            <v:imagedata r:id="rId10" o:title=""/>
+          </v:shape>
+          <o:OLEObject Type="Embed" ProgID="Visio.Drawing.15" ShapeID="_x0000_i1026" DrawAspect="Content" ObjectID="_1496735277" r:id="rId11"/>
+        </w:object>
+      </w:r>
+    </w:p>
+    <w:p/>
+    <w:p>
+      <w:pPr>
+        <w:pStyle w:val="Heading1"/>
+      </w:pPr>
+      <w:r>
+        <w:lastRenderedPageBreak/>
+        <w:t>Практична 2</w:t>
+      </w:r>
+    </w:p>
+    <w:p>
+      <w:r>
+        <w:t xml:space="preserve">Мережа Петрі для двох взаємопов’язаних груп світлофорів. Головна особливість це не допуск одночасного зеленого </w:t>
+      </w:r>
+      <w:proofErr w:type="spellStart"/>
+      <w:r>
+        <w:t>свфтла</w:t>
+      </w:r>
+      <w:proofErr w:type="spellEnd"/>
+      <w:r>
+        <w:t xml:space="preserve">. </w:t>
+      </w:r>
+    </w:p>
+    <w:p>
+      <w:pPr>
+        <w:pStyle w:val="Heading3"/>
+      </w:pPr>
+      <w:r>
+        <w:rPr>
+          <w:noProof/>
+          <w:lang w:val="en-US"/>
+        </w:rPr>
+        <w:drawing>
+          <wp:inline distT="0" distB="0" distL="0" distR="0" wp14:anchorId="7C30FE11" wp14:editId="7E8FC869">
+            <wp:extent cx="6119495" cy="5897245"/>
+            <wp:effectExtent l="0" t="0" r="0" b="8255"/>
+            <wp:docPr id="1" name="Picture 1"/>
+            <wp:cNvGraphicFramePr>
+              <a:graphicFrameLocks xmlns:a="http://schemas.openxmlformats.org/drawingml/2006/main" noChangeAspect="1"/>
+            </wp:cNvGraphicFramePr>
+            <a:graphic xmlns:a="http://schemas.openxmlformats.org/drawingml/2006/main">
+              <a:graphicData uri="http://schemas.openxmlformats.org/drawingml/2006/picture">
+                <pic:pic xmlns:pic="http://schemas.openxmlformats.org/drawingml/2006/picture">
+                  <pic:nvPicPr>
+                    <pic:cNvPr id="1" name=""/>
+                    <pic:cNvPicPr/>
+                  </pic:nvPicPr>
+                  <pic:blipFill>
+                    <a:blip r:embed="rId12"/>
+                    <a:stretch>
+                      <a:fillRect/>
+                    </a:stretch>
+                  </pic:blipFill>
+                  <pic:spPr>
+                    <a:xfrm>
+                      <a:off x="0" y="0"/>
+                      <a:ext cx="6119495" cy="5897245"/>
+                    </a:xfrm>
+                    <a:prstGeom prst="rect">
+                      <a:avLst/>
+                    </a:prstGeom>
+                  </pic:spPr>
+                </pic:pic>
+              </a:graphicData>
+            </a:graphic>
+          </wp:inline>
+        </w:drawing>
+      </w:r>
+    </w:p>
+    <w:p/>
+    <w:p>
+      <w:pPr>
+        <w:rPr>
+          <w:lang w:val="en-US"/>
+        </w:rPr>
+      </w:pPr>
+      <w:r>
+        <w:t xml:space="preserve">Система </w:t>
+      </w:r>
+      <w:proofErr w:type="spellStart"/>
+      <w:r>
+        <w:t>провалідована</w:t>
+      </w:r>
+      <w:proofErr w:type="spellEnd"/>
+      <w:r>
+        <w:t xml:space="preserve"> за допомогою </w:t>
+      </w:r>
+      <w:proofErr w:type="spellStart"/>
+      <w:r>
+        <w:rPr>
+          <w:lang w:val="en-US"/>
+        </w:rPr>
+        <w:t>tokengame</w:t>
+      </w:r>
+      <w:proofErr w:type="spellEnd"/>
+    </w:p>
+    <w:p>
+      <w:pPr>
+        <w:pStyle w:val="Heading1"/>
+      </w:pPr>
+      <w:r>
+        <w:lastRenderedPageBreak/>
+        <w:t>Практична 3</w:t>
+      </w:r>
+    </w:p>
+    <w:p>
+      <w:r>
+        <w:t>Реалізація складається з двох компонент.</w:t>
+      </w:r>
+    </w:p>
+    <w:p>
+      <w:pPr>
+        <w:pStyle w:val="ListParagraph"/>
+        <w:numPr>
+          <w:ilvl w:val="0"/>
+          <w:numId w:val="20"/>
+        </w:numPr>
+      </w:pPr>
+      <w:r>
+        <w:rPr>
+          <w:noProof/>
+        </w:rPr>
+        <w:t>proto.js</w:t>
+      </w:r>
+      <w:r>
+        <w:rPr>
+          <w:noProof/>
+        </w:rPr>
+        <w:t xml:space="preserve"> – прототип на мові </w:t>
+      </w:r>
+      <w:r>
+        <w:rPr>
+          <w:noProof/>
+          <w:lang w:val="en-US"/>
+        </w:rPr>
+        <w:t>JavaScript. Використовується для протипіювання і тестування рішення.</w:t>
+      </w:r>
+      <w:r>
+        <w:rPr>
+          <w:noProof/>
+        </w:rPr>
+        <w:t xml:space="preserve"> Використовується </w:t>
+      </w:r>
+      <w:r>
+        <w:rPr>
+          <w:noProof/>
+          <w:lang w:val="en-US"/>
+        </w:rPr>
+        <w:t>DSL.</w:t>
+      </w:r>
+    </w:p>
+    <w:p>
+      <w:pPr>
+        <w:pStyle w:val="ListParagraph"/>
+        <w:numPr>
+          <w:ilvl w:val="0"/>
+          <w:numId w:val="20"/>
+        </w:numPr>
+      </w:pPr>
+      <w:proofErr w:type="spellStart"/>
+      <w:r>
+        <w:t>lc.ino</w:t>
+      </w:r>
+      <w:proofErr w:type="spellEnd"/>
+      <w:r>
+        <w:t xml:space="preserve"> – </w:t>
+      </w:r>
+      <w:r>
+        <w:rPr>
+          <w:lang w:val="en-US"/>
+        </w:rPr>
+        <w:t xml:space="preserve">Arduino C </w:t>
+      </w:r>
+      <w:proofErr w:type="spellStart"/>
+      <w:r>
+        <w:t>реалізаця</w:t>
+      </w:r>
+      <w:proofErr w:type="spellEnd"/>
+      <w:r>
+        <w:t xml:space="preserve"> </w:t>
+      </w:r>
+      <w:r>
+        <w:rPr>
+          <w:noProof/>
+          <w:lang w:val="en-US"/>
+        </w:rPr>
+        <w:t xml:space="preserve">DSL, що в свою чергу генереється з </w:t>
+      </w:r>
+      <w:r>
+        <w:rPr>
+          <w:noProof/>
+        </w:rPr>
+        <w:t>proto.js</w:t>
+      </w:r>
+    </w:p>
+    <w:p>
+      <w:pPr>
+        <w:rPr>
+          <w:noProof/>
+        </w:rPr>
+      </w:pPr>
+      <w:r>
+        <w:rPr>
+          <w:noProof/>
+        </w:rPr>
+        <w:t xml:space="preserve">Лістінг </w:t>
+      </w:r>
+      <w:r>
+        <w:rPr>
+          <w:noProof/>
+        </w:rPr>
+        <w:t>proto.js</w:t>
+      </w:r>
+    </w:p>
+    <w:p>
+      <w:pPr>
+        <w:pStyle w:val="Code"/>
+      </w:pPr>
+      <w:r>
+        <w:t>var assert = require('assert');</w:t>
+      </w:r>
+    </w:p>
+    <w:p>
+      <w:pPr>
+        <w:pStyle w:val="Code"/>
+      </w:pPr>
+    </w:p>
+    <w:p>
+      <w:pPr>
+        <w:pStyle w:val="Code"/>
+      </w:pPr>
+      <w:r>
+        <w:t>var c1 = 'Y';</w:t>
+      </w:r>
+    </w:p>
+    <w:p>
+      <w:pPr>
+        <w:pStyle w:val="Code"/>
+      </w:pPr>
+      <w:r>
+        <w:t>var c2 = 'Y';</w:t>
+      </w:r>
+    </w:p>
+    <w:p>
+      <w:pPr>
+        <w:pStyle w:val="Code"/>
+      </w:pPr>
+      <w:r>
+        <w:t>var p1 = null;</w:t>
+      </w:r>
+    </w:p>
+    <w:p>
+      <w:pPr>
+        <w:pStyle w:val="Code"/>
+      </w:pPr>
+    </w:p>
+    <w:p>
+      <w:pPr>
+        <w:pStyle w:val="Code"/>
+      </w:pPr>
+      <w:r>
+        <w:t>var L = 2000;</w:t>
+      </w:r>
+    </w:p>
+    <w:p>
+      <w:pPr>
+        <w:pStyle w:val="Code"/>
+      </w:pPr>
+      <w:r>
+        <w:t>var S = 1;</w:t>
+      </w:r>
+    </w:p>
+    <w:p>
+      <w:pPr>
+        <w:pStyle w:val="Code"/>
+      </w:pPr>
+    </w:p>
+    <w:p>
+      <w:pPr>
+        <w:pStyle w:val="Code"/>
+      </w:pPr>
+      <w:r>
+        <w:t>var specs = [</w:t>
+      </w:r>
+    </w:p>
+    <w:p>
+      <w:pPr>
+        <w:pStyle w:val="Code"/>
+      </w:pPr>
+      <w:r>
+        <w:t xml:space="preserve">  { prec: {c1: 'Y', c2: 'Y', p1: 'r'}, action: {c1: 'R', c2: 'Y'}, delay: S },</w:t>
+      </w:r>
+    </w:p>
+    <w:p>
+      <w:pPr>
+        <w:pStyle w:val="Code"/>
+      </w:pPr>
+      <w:r>
+        <w:t xml:space="preserve">  { prec: {c1: 'R', c2: 'Y', p1: 'r'}, action: {c1: 'R', c2: 'G'}, delay: L },</w:t>
+      </w:r>
+    </w:p>
+    <w:p>
+      <w:pPr>
+        <w:pStyle w:val="Code"/>
+      </w:pPr>
+      <w:r>
+        <w:t xml:space="preserve">  { prec: {c1: 'R', c2: 'G', p1: 'r'}, action: {c1: 'R', c2: 'Y', p1: 'R'}, delay: S  },</w:t>
+      </w:r>
+    </w:p>
+    <w:p>
+      <w:pPr>
+        <w:pStyle w:val="Code"/>
+      </w:pPr>
+      <w:r>
+        <w:t xml:space="preserve">  { prec: {c1: 'R', c2: 'Y', p1: 'g'}, action: {c1: 'Y', c2: 'Y'}, delay: L },</w:t>
+      </w:r>
+    </w:p>
+    <w:p>
+      <w:pPr>
+        <w:pStyle w:val="Code"/>
+      </w:pPr>
+      <w:r>
+        <w:t xml:space="preserve">  { prec: {c1: 'Y', c2: 'Y', p1: 'g'}, action: {c1: 'Y', c2: 'R'}, delay: S  },</w:t>
+      </w:r>
+    </w:p>
+    <w:p>
+      <w:pPr>
+        <w:pStyle w:val="Code"/>
+      </w:pPr>
+      <w:r>
+        <w:t xml:space="preserve">  { prec: {c1: 'Y', c2: 'R', p1: 'g'}, action: {c1: 'G', c2: 'R'}, delay: L },</w:t>
+      </w:r>
+    </w:p>
+    <w:p>
+      <w:pPr>
+        <w:pStyle w:val="Code"/>
+      </w:pPr>
+      <w:r>
+        <w:t xml:space="preserve">  { prec: {c1: 'G', c2: 'R', p1: 'g'}, action: {c1: 'Y', c2: 'R', p1: 'G'}, delay: S  },</w:t>
+      </w:r>
+    </w:p>
+    <w:p>
+      <w:pPr>
+        <w:pStyle w:val="Code"/>
+      </w:pPr>
+      <w:r>
+        <w:t xml:space="preserve">  { prec: {c1: 'Y', c2: 'R', p1: 'r'}, action: {c1: 'Y', c2: 'Y'}, delay: L }</w:t>
+      </w:r>
+    </w:p>
+    <w:p>
+      <w:pPr>
+        <w:pStyle w:val="Code"/>
+      </w:pPr>
+      <w:r>
+        <w:t>];</w:t>
+      </w:r>
+    </w:p>
+    <w:p>
+      <w:pPr>
+        <w:pStyle w:val="Code"/>
+      </w:pPr>
+    </w:p>
+    <w:p>
+      <w:pPr>
+        <w:pStyle w:val="Code"/>
+      </w:pPr>
+      <w:r>
+        <w:t>var match = function(item){</w:t>
+      </w:r>
+    </w:p>
+    <w:p>
+      <w:pPr>
+        <w:pStyle w:val="Code"/>
+      </w:pPr>
+      <w:r>
+        <w:t xml:space="preserve">  var prec = item.prec;</w:t>
+      </w:r>
+    </w:p>
+    <w:p>
+      <w:pPr>
+        <w:pStyle w:val="Code"/>
+      </w:pPr>
+      <w:r>
+        <w:t xml:space="preserve">  if (prec.c1 === c1 &amp;&amp; prec.c2 === c2){</w:t>
+      </w:r>
+    </w:p>
+    <w:p>
+      <w:pPr>
+        <w:pStyle w:val="Code"/>
+      </w:pPr>
+      <w:r>
+        <w:t xml:space="preserve">    if (prec.p1){</w:t>
+      </w:r>
+    </w:p>
+    <w:p>
+      <w:pPr>
+        <w:pStyle w:val="Code"/>
+      </w:pPr>
+      <w:r>
+        <w:t xml:space="preserve">      if ((prec.p1 === 'r' &amp;&amp; p1 != 'R') || (prec.p1 === 'g' &amp;&amp; p1 != 'G')){</w:t>
+      </w:r>
+    </w:p>
+    <w:p>
+      <w:pPr>
+        <w:pStyle w:val="Code"/>
+      </w:pPr>
+      <w:r>
+        <w:t xml:space="preserve">        return true;</w:t>
+      </w:r>
+    </w:p>
+    <w:p>
+      <w:pPr>
+        <w:pStyle w:val="Code"/>
+      </w:pPr>
+      <w:r>
+        <w:t xml:space="preserve">      }</w:t>
+      </w:r>
+    </w:p>
+    <w:p>
+      <w:pPr>
+        <w:pStyle w:val="Code"/>
+      </w:pPr>
+      <w:r>
+        <w:t xml:space="preserve">    } else {</w:t>
+      </w:r>
+    </w:p>
+    <w:p>
+      <w:pPr>
+        <w:pStyle w:val="Code"/>
+      </w:pPr>
+      <w:r>
+        <w:t xml:space="preserve">      return true;</w:t>
+      </w:r>
+    </w:p>
+    <w:p>
+      <w:pPr>
+        <w:pStyle w:val="Code"/>
+      </w:pPr>
+      <w:r>
+        <w:t xml:space="preserve">    }</w:t>
+      </w:r>
+    </w:p>
+    <w:p>
+      <w:pPr>
+        <w:pStyle w:val="Code"/>
+      </w:pPr>
+      <w:r>
+        <w:t xml:space="preserve">  }</w:t>
+      </w:r>
+    </w:p>
+    <w:p>
+      <w:pPr>
+        <w:pStyle w:val="Code"/>
+      </w:pPr>
+      <w:r>
+        <w:t xml:space="preserve">  return false;</w:t>
+      </w:r>
+    </w:p>
+    <w:p>
+      <w:pPr>
+        <w:pStyle w:val="Code"/>
+      </w:pPr>
+      <w:r>
+        <w:t>};</w:t>
+      </w:r>
+    </w:p>
+    <w:p>
+      <w:pPr>
+        <w:pStyle w:val="Code"/>
+      </w:pPr>
+    </w:p>
+    <w:p>
+      <w:pPr>
+        <w:pStyle w:val="Code"/>
+      </w:pPr>
+      <w:r>
+        <w:t>for(var i = 0; i &lt; 100; i++){</w:t>
+      </w:r>
+    </w:p>
+    <w:p>
+      <w:pPr>
+        <w:pStyle w:val="Code"/>
+      </w:pPr>
+    </w:p>
+    <w:p>
+      <w:pPr>
+        <w:pStyle w:val="Code"/>
+      </w:pPr>
+      <w:r>
+        <w:t xml:space="preserve">  var spec = specs.filter(match)[0];</w:t>
+      </w:r>
+    </w:p>
+    <w:p>
+      <w:pPr>
+        <w:pStyle w:val="Code"/>
+      </w:pPr>
+      <w:r>
+        <w:t xml:space="preserve">  assert(spec);</w:t>
+      </w:r>
+    </w:p>
+    <w:p>
+      <w:pPr>
+        <w:pStyle w:val="Code"/>
+      </w:pPr>
+    </w:p>
+    <w:p>
+      <w:pPr>
+        <w:pStyle w:val="Code"/>
+      </w:pPr>
+      <w:r>
+        <w:t xml:space="preserve">  var action = spec.action;</w:t>
+      </w:r>
+    </w:p>
+    <w:p>
+      <w:pPr>
+        <w:pStyle w:val="Code"/>
+      </w:pPr>
+      <w:r>
+        <w:lastRenderedPageBreak/>
+        <w:t xml:space="preserve">  c1 = action.c1;</w:t>
+      </w:r>
+    </w:p>
+    <w:p>
+      <w:pPr>
+        <w:pStyle w:val="Code"/>
+      </w:pPr>
+      <w:r>
+        <w:t xml:space="preserve">  c2 = action.c2;</w:t>
+      </w:r>
+    </w:p>
+    <w:p>
+      <w:pPr>
+        <w:pStyle w:val="Code"/>
+      </w:pPr>
+    </w:p>
+    <w:p>
+      <w:pPr>
+        <w:pStyle w:val="Code"/>
+      </w:pPr>
+      <w:r>
+        <w:t xml:space="preserve">  assert(!(c1 == 'G'&amp;&amp; c2 == 'G'));</w:t>
+      </w:r>
+    </w:p>
+    <w:p>
+      <w:pPr>
+        <w:pStyle w:val="Code"/>
+      </w:pPr>
+    </w:p>
+    <w:p>
+      <w:pPr>
+        <w:pStyle w:val="Code"/>
+      </w:pPr>
+      <w:r>
+        <w:t xml:space="preserve">  if (action.p1){</w:t>
+      </w:r>
+    </w:p>
+    <w:p>
+      <w:pPr>
+        <w:pStyle w:val="Code"/>
+      </w:pPr>
+      <w:r>
+        <w:t xml:space="preserve">    p1 = action.p1;</w:t>
+      </w:r>
+    </w:p>
+    <w:p>
+      <w:pPr>
+        <w:pStyle w:val="Code"/>
+      </w:pPr>
+      <w:r>
+        <w:t xml:space="preserve">  }</w:t>
+      </w:r>
+    </w:p>
+    <w:p>
+      <w:pPr>
+        <w:pStyle w:val="Code"/>
+      </w:pPr>
+    </w:p>
+    <w:p>
+      <w:pPr>
+        <w:pStyle w:val="Code"/>
+      </w:pPr>
+      <w:r>
+        <w:t xml:space="preserve">  console.log(c1, c2);</w:t>
+      </w:r>
+    </w:p>
+    <w:p>
+      <w:pPr>
+        <w:pStyle w:val="Code"/>
+      </w:pPr>
+      <w:r>
+        <w:t>}</w:t>
+      </w:r>
+    </w:p>
+    <w:p>
+      <w:pPr>
+        <w:pStyle w:val="Code"/>
+      </w:pPr>
+    </w:p>
+    <w:p>
+      <w:pPr>
+        <w:pStyle w:val="Code"/>
+      </w:pPr>
+      <w:r>
+        <w:t>// Print C specs</w:t>
+      </w:r>
+    </w:p>
+    <w:p>
+      <w:pPr>
+        <w:pStyle w:val="Code"/>
+      </w:pPr>
+      <w:r>
+        <w:t>specs.forEach(function(x, i){</w:t>
+      </w:r>
+    </w:p>
+    <w:p>
+      <w:pPr>
+        <w:pStyle w:val="Code"/>
+      </w:pPr>
+      <w:r>
+        <w:t xml:space="preserve">  var r = 'SPEC spec' + (i+1) + ' = SPEC{' + x.prec.c1 + ', '+ x.prec.c2;</w:t>
+      </w:r>
+    </w:p>
+    <w:p>
+      <w:pPr>
+        <w:pStyle w:val="Code"/>
+      </w:pPr>
+      <w:r>
+        <w:t xml:space="preserve">  r += ', ' + ((x.prec.p1) ? x.prec.p1 : '_');</w:t>
+      </w:r>
+    </w:p>
+    <w:p>
+      <w:pPr>
+        <w:pStyle w:val="Code"/>
+      </w:pPr>
+      <w:r>
+        <w:t xml:space="preserve">  r += ', ' + x.action.c1 + ', '+ x.action.c2;</w:t>
+      </w:r>
+    </w:p>
+    <w:p>
+      <w:pPr>
+        <w:pStyle w:val="Code"/>
+      </w:pPr>
+      <w:r>
+        <w:t xml:space="preserve">  r += ', ' + ((x.action.p1) ? x.action.p1 : '_');</w:t>
+      </w:r>
+    </w:p>
+    <w:p>
+      <w:pPr>
+        <w:pStyle w:val="Code"/>
+      </w:pPr>
+      <w:r>
+        <w:t xml:space="preserve">  r += ', ' + x.delay;</w:t>
+      </w:r>
+    </w:p>
+    <w:p>
+      <w:pPr>
+        <w:pStyle w:val="Code"/>
+      </w:pPr>
+      <w:r>
+        <w:t xml:space="preserve">  r += '};';</w:t>
+      </w:r>
+    </w:p>
+    <w:p>
+      <w:pPr>
+        <w:pStyle w:val="Code"/>
+      </w:pPr>
+      <w:r>
+        <w:t xml:space="preserve">  console.log(r);</w:t>
+      </w:r>
+    </w:p>
+    <w:p>
+      <w:pPr>
+        <w:pStyle w:val="Code"/>
+      </w:pPr>
+      <w:r>
+        <w:t xml:space="preserve">}); </w:t>
+      </w:r>
+    </w:p>
+    <w:p>
+      <w:pPr>
         <w:autoSpaceDE w:val="0"/>
         <w:autoSpaceDN w:val="0"/>
         <w:adjustRightInd w:val="0"/>
@@ -591,23 +1626,6 @@
           <w:szCs w:val="24"/>
         </w:rPr>
       </w:pPr>
-      <w:r>
-        <w:rPr>
-          <w:rFonts w:ascii="Consolas" w:hAnsi="Consolas" w:cs="Consolas"/>
-          <w:kern w:val="0"/>
-          <w:szCs w:val="24"/>
-        </w:rPr>
-        <w:lastRenderedPageBreak/>
-        <w:t>Т</w:t>
-      </w:r>
-      <w:r>
-        <w:rPr>
-          <w:rFonts w:ascii="Consolas" w:hAnsi="Consolas" w:cs="Consolas"/>
-          <w:kern w:val="0"/>
-          <w:szCs w:val="24"/>
-        </w:rPr>
-        <w:t>аблиця показників степені</w:t>
-      </w:r>
     </w:p>
     <w:p>
       <w:pPr>
@@ -622,915 +1640,35 @@
           <w:szCs w:val="24"/>
         </w:rPr>
       </w:pPr>
-    </w:p>
-    <w:tbl>
-      <w:tblPr>
-        <w:tblW w:w="6392" w:type="dxa"/>
-        <w:tblInd w:w="1548" w:type="dxa"/>
-        <w:tblBorders>
-          <w:top w:val="single" w:sz="4" w:space="0" w:color="auto"/>
-          <w:left w:val="single" w:sz="4" w:space="0" w:color="auto"/>
-          <w:bottom w:val="single" w:sz="4" w:space="0" w:color="auto"/>
-          <w:right w:val="single" w:sz="4" w:space="0" w:color="auto"/>
-          <w:insideH w:val="single" w:sz="4" w:space="0" w:color="auto"/>
-          <w:insideV w:val="single" w:sz="4" w:space="0" w:color="auto"/>
-        </w:tblBorders>
-        <w:tblLook w:val="01E0" w:firstRow="1" w:lastRow="1" w:firstColumn="1" w:lastColumn="1" w:noHBand="0" w:noVBand="0"/>
-      </w:tblPr>
-      <w:tblGrid>
-        <w:gridCol w:w="1904"/>
-        <w:gridCol w:w="1456"/>
-        <w:gridCol w:w="1476"/>
-        <w:gridCol w:w="1556"/>
-      </w:tblGrid>
-      <w:tr>
-        <w:tc>
-          <w:tcPr>
-            <w:tcW w:w="1904" w:type="dxa"/>
-            <w:vMerge w:val="restart"/>
-            <w:vAlign w:val="center"/>
-          </w:tcPr>
-          <w:p>
-            <w:pPr>
-              <w:spacing w:before="0" w:after="0" w:line="264" w:lineRule="auto"/>
-              <w:ind w:firstLine="540"/>
-              <w:jc w:val="center"/>
-              <w:rPr>
-                <w:sz w:val="28"/>
-                <w:szCs w:val="28"/>
-              </w:rPr>
-            </w:pPr>
-            <w:r>
-              <w:rPr>
-                <w:sz w:val="28"/>
-                <w:szCs w:val="28"/>
-              </w:rPr>
-              <w:t>Величина</w:t>
-            </w:r>
-          </w:p>
-        </w:tc>
-        <w:tc>
-          <w:tcPr>
-            <w:tcW w:w="4488" w:type="dxa"/>
-            <w:gridSpan w:val="3"/>
-          </w:tcPr>
-          <w:p>
-            <w:pPr>
-              <w:spacing w:before="0" w:after="0" w:line="264" w:lineRule="auto"/>
-              <w:ind w:firstLine="540"/>
-              <w:jc w:val="center"/>
-              <w:rPr>
-                <w:sz w:val="28"/>
-                <w:szCs w:val="28"/>
-              </w:rPr>
-            </w:pPr>
-            <w:r>
-              <w:rPr>
-                <w:sz w:val="28"/>
-                <w:szCs w:val="28"/>
-              </w:rPr>
-              <w:t>Показники степенів</w:t>
-            </w:r>
-          </w:p>
-        </w:tc>
-      </w:tr>
-      <w:tr>
-        <w:tc>
-          <w:tcPr>
-            <w:tcW w:w="1904" w:type="dxa"/>
-            <w:vMerge/>
-          </w:tcPr>
-          <w:p>
-            <w:pPr>
-              <w:spacing w:before="0" w:after="0" w:line="264" w:lineRule="auto"/>
-              <w:ind w:firstLine="540"/>
-              <w:jc w:val="both"/>
-              <w:rPr>
-                <w:sz w:val="28"/>
-                <w:szCs w:val="28"/>
-              </w:rPr>
-            </w:pPr>
-          </w:p>
-        </w:tc>
-        <w:tc>
-          <w:tcPr>
-            <w:tcW w:w="1456" w:type="dxa"/>
-          </w:tcPr>
-          <w:p>
-            <w:pPr>
-              <w:spacing w:before="0" w:after="0" w:line="264" w:lineRule="auto"/>
-              <w:ind w:firstLine="540"/>
-              <w:jc w:val="both"/>
-              <w:rPr>
-                <w:sz w:val="26"/>
-                <w:szCs w:val="26"/>
-              </w:rPr>
-            </w:pPr>
-            <w:r>
-              <w:rPr>
-                <w:position w:val="-10"/>
-                <w:sz w:val="26"/>
-                <w:szCs w:val="26"/>
-              </w:rPr>
-              <w:object w:dxaOrig="360" w:dyaOrig="320" w14:anchorId="54DFD792">
-                <v:shapetype id="_x0000_t75" coordsize="21600,21600" o:spt="75" o:preferrelative="t" path="m@4@5l@4@11@9@11@9@5xe" filled="f" stroked="f">
-                  <v:stroke joinstyle="miter"/>
-                  <v:formulas>
-                    <v:f eqn="if lineDrawn pixelLineWidth 0"/>
-                    <v:f eqn="sum @0 1 0"/>
-                    <v:f eqn="sum 0 0 @1"/>
-                    <v:f eqn="prod @2 1 2"/>
-                    <v:f eqn="prod @3 21600 pixelWidth"/>
-                    <v:f eqn="prod @3 21600 pixelHeight"/>
-                    <v:f eqn="sum @0 0 1"/>
-                    <v:f eqn="prod @6 1 2"/>
-                    <v:f eqn="prod @7 21600 pixelWidth"/>
-                    <v:f eqn="sum @8 21600 0"/>
-                    <v:f eqn="prod @7 21600 pixelHeight"/>
-                    <v:f eqn="sum @10 21600 0"/>
-                  </v:formulas>
-                  <v:path o:extrusionok="f" gradientshapeok="t" o:connecttype="rect"/>
-                  <o:lock v:ext="edit" aspectratio="t"/>
-                </v:shapetype>
-                <v:shape id="_x0000_i1025" type="#_x0000_t75" style="width:18pt;height:15.75pt" o:ole="">
-                  <v:imagedata r:id="rId8" o:title=""/>
-                </v:shape>
-                <o:OLEObject Type="Embed" ProgID="Equation.3" ShapeID="_x0000_i1025" DrawAspect="Content" ObjectID="_1496620460" r:id="rId9"/>
-              </w:object>
-            </w:r>
-          </w:p>
-        </w:tc>
-        <w:tc>
-          <w:tcPr>
-            <w:tcW w:w="1476" w:type="dxa"/>
-          </w:tcPr>
-          <w:p>
-            <w:pPr>
-              <w:spacing w:before="0" w:after="0" w:line="264" w:lineRule="auto"/>
-              <w:ind w:firstLine="540"/>
-              <w:jc w:val="both"/>
-              <w:rPr>
-                <w:sz w:val="26"/>
-                <w:szCs w:val="26"/>
-              </w:rPr>
-            </w:pPr>
-            <w:r>
-              <w:rPr>
-                <w:position w:val="-10"/>
-                <w:sz w:val="26"/>
-                <w:szCs w:val="26"/>
-              </w:rPr>
-              <w:object w:dxaOrig="460" w:dyaOrig="320" w14:anchorId="2A5DE9F6">
-                <v:shape id="_x0000_i1026" type="#_x0000_t75" style="width:23.25pt;height:15.75pt" o:ole="">
-                  <v:imagedata r:id="rId10" o:title=""/>
-                </v:shape>
-                <o:OLEObject Type="Embed" ProgID="Equation.3" ShapeID="_x0000_i1026" DrawAspect="Content" ObjectID="_1496620461" r:id="rId11"/>
-              </w:object>
-            </w:r>
-          </w:p>
-        </w:tc>
-        <w:tc>
-          <w:tcPr>
-            <w:tcW w:w="1556" w:type="dxa"/>
-          </w:tcPr>
-          <w:p>
-            <w:pPr>
-              <w:spacing w:before="0" w:after="0" w:line="264" w:lineRule="auto"/>
-              <w:ind w:firstLine="540"/>
-              <w:jc w:val="both"/>
-              <w:rPr>
-                <w:sz w:val="26"/>
-                <w:szCs w:val="26"/>
-              </w:rPr>
-            </w:pPr>
-            <w:r>
-              <w:rPr>
-                <w:position w:val="-10"/>
-                <w:sz w:val="26"/>
-                <w:szCs w:val="26"/>
-              </w:rPr>
-              <w:object w:dxaOrig="360" w:dyaOrig="320" w14:anchorId="6FE547C0">
-                <v:shape id="_x0000_i1027" type="#_x0000_t75" style="width:18pt;height:15.75pt" o:ole="">
-                  <v:imagedata r:id="rId12" o:title=""/>
-                </v:shape>
-                <o:OLEObject Type="Embed" ProgID="Equation.3" ShapeID="_x0000_i1027" DrawAspect="Content" ObjectID="_1496620462" r:id="rId13"/>
-              </w:object>
-            </w:r>
-          </w:p>
-        </w:tc>
-      </w:tr>
-      <w:tr>
-        <w:tc>
-          <w:tcPr>
-            <w:tcW w:w="1904" w:type="dxa"/>
-          </w:tcPr>
-          <w:p>
-            <w:pPr>
-              <w:spacing w:before="0" w:after="0" w:line="264" w:lineRule="auto"/>
-              <w:ind w:firstLine="540"/>
-              <w:jc w:val="both"/>
-              <w:rPr>
-                <w:sz w:val="26"/>
-                <w:szCs w:val="26"/>
-              </w:rPr>
-            </w:pPr>
-            <w:r>
-              <w:rPr>
-                <w:position w:val="-10"/>
-                <w:sz w:val="26"/>
-                <w:szCs w:val="26"/>
-              </w:rPr>
-              <w:object w:dxaOrig="300" w:dyaOrig="340" w14:anchorId="49FE723B">
-                <v:shape id="_x0000_i1028" type="#_x0000_t75" style="width:15pt;height:17.25pt" o:ole="">
-                  <v:imagedata r:id="rId14" o:title=""/>
-                </v:shape>
-                <o:OLEObject Type="Embed" ProgID="Equation.3" ShapeID="_x0000_i1028" DrawAspect="Content" ObjectID="_1496620463" r:id="rId15"/>
-              </w:object>
-            </w:r>
-          </w:p>
-        </w:tc>
-        <w:tc>
-          <w:tcPr>
-            <w:tcW w:w="1456" w:type="dxa"/>
-          </w:tcPr>
-          <w:p>
-            <w:pPr>
-              <w:spacing w:before="0" w:after="0" w:line="264" w:lineRule="auto"/>
-              <w:ind w:firstLine="540"/>
-              <w:jc w:val="both"/>
-              <w:rPr>
-                <w:sz w:val="26"/>
-                <w:szCs w:val="26"/>
-              </w:rPr>
-            </w:pPr>
-            <w:r>
-              <w:rPr>
-                <w:position w:val="-10"/>
-                <w:sz w:val="26"/>
-                <w:szCs w:val="26"/>
-              </w:rPr>
-              <w:object w:dxaOrig="660" w:dyaOrig="340" w14:anchorId="41712769">
-                <v:shape id="_x0000_i1029" type="#_x0000_t75" style="width:33pt;height:17.25pt" o:ole="">
-                  <v:imagedata r:id="rId16" o:title=""/>
-                </v:shape>
-                <o:OLEObject Type="Embed" ProgID="Equation.3" ShapeID="_x0000_i1029" DrawAspect="Content" ObjectID="_1496620464" r:id="rId17"/>
-              </w:object>
-            </w:r>
-          </w:p>
-        </w:tc>
-        <w:tc>
-          <w:tcPr>
-            <w:tcW w:w="1476" w:type="dxa"/>
-          </w:tcPr>
-          <w:p>
-            <w:pPr>
-              <w:spacing w:before="0" w:after="0" w:line="264" w:lineRule="auto"/>
-              <w:ind w:firstLine="540"/>
-              <w:jc w:val="both"/>
-              <w:rPr>
-                <w:sz w:val="26"/>
-                <w:szCs w:val="26"/>
-              </w:rPr>
-            </w:pPr>
-            <w:r>
-              <w:rPr>
-                <w:position w:val="-10"/>
-                <w:sz w:val="26"/>
-                <w:szCs w:val="26"/>
-              </w:rPr>
-              <w:object w:dxaOrig="660" w:dyaOrig="340" w14:anchorId="2D01C927">
-                <v:shape id="_x0000_i1030" type="#_x0000_t75" style="width:33pt;height:17.25pt" o:ole="">
-                  <v:imagedata r:id="rId18" o:title=""/>
-                </v:shape>
-                <o:OLEObject Type="Embed" ProgID="Equation.3" ShapeID="_x0000_i1030" DrawAspect="Content" ObjectID="_1496620465" r:id="rId19"/>
-              </w:object>
-            </w:r>
-          </w:p>
-        </w:tc>
-        <w:tc>
-          <w:tcPr>
-            <w:tcW w:w="1556" w:type="dxa"/>
-          </w:tcPr>
-          <w:p>
-            <w:pPr>
-              <w:spacing w:before="0" w:after="0" w:line="264" w:lineRule="auto"/>
-              <w:ind w:firstLine="540"/>
-              <w:jc w:val="both"/>
-              <w:rPr>
-                <w:sz w:val="26"/>
-                <w:szCs w:val="26"/>
-              </w:rPr>
-            </w:pPr>
-            <w:r>
-              <w:rPr>
-                <w:position w:val="-10"/>
-                <w:sz w:val="26"/>
-                <w:szCs w:val="26"/>
-              </w:rPr>
-              <w:object w:dxaOrig="639" w:dyaOrig="340" w14:anchorId="388EA71F">
-                <v:shape id="_x0000_i1031" type="#_x0000_t75" style="width:32.25pt;height:17.25pt" o:ole="">
-                  <v:imagedata r:id="rId20" o:title=""/>
-                </v:shape>
-                <o:OLEObject Type="Embed" ProgID="Equation.3" ShapeID="_x0000_i1031" DrawAspect="Content" ObjectID="_1496620466" r:id="rId21"/>
-              </w:object>
-            </w:r>
-          </w:p>
-        </w:tc>
-      </w:tr>
-      <w:tr>
-        <w:tc>
-          <w:tcPr>
-            <w:tcW w:w="1904" w:type="dxa"/>
-          </w:tcPr>
-          <w:p>
-            <w:pPr>
-              <w:spacing w:before="0" w:after="0" w:line="264" w:lineRule="auto"/>
-              <w:ind w:firstLine="540"/>
-              <w:jc w:val="both"/>
-              <w:rPr>
-                <w:sz w:val="26"/>
-                <w:szCs w:val="26"/>
-              </w:rPr>
-            </w:pPr>
-            <w:r>
-              <w:rPr>
-                <w:position w:val="-10"/>
-                <w:sz w:val="26"/>
-                <w:szCs w:val="26"/>
-              </w:rPr>
-              <w:object w:dxaOrig="320" w:dyaOrig="340" w14:anchorId="53AE34D1">
-                <v:shape id="_x0000_i1032" type="#_x0000_t75" style="width:15.75pt;height:17.25pt" o:ole="">
-                  <v:imagedata r:id="rId22" o:title=""/>
-                </v:shape>
-                <o:OLEObject Type="Embed" ProgID="Equation.3" ShapeID="_x0000_i1032" DrawAspect="Content" ObjectID="_1496620467" r:id="rId23"/>
-              </w:object>
-            </w:r>
-          </w:p>
-        </w:tc>
-        <w:tc>
-          <w:tcPr>
-            <w:tcW w:w="1456" w:type="dxa"/>
-          </w:tcPr>
-          <w:p>
-            <w:pPr>
-              <w:spacing w:before="0" w:after="0" w:line="264" w:lineRule="auto"/>
-              <w:ind w:firstLine="540"/>
-              <w:jc w:val="both"/>
-              <w:rPr>
-                <w:sz w:val="26"/>
-                <w:szCs w:val="26"/>
-              </w:rPr>
-            </w:pPr>
-            <w:r>
-              <w:rPr>
-                <w:position w:val="-10"/>
-                <w:sz w:val="26"/>
-                <w:szCs w:val="26"/>
-              </w:rPr>
-              <w:object w:dxaOrig="700" w:dyaOrig="340" w14:anchorId="5D2D069F">
-                <v:shape id="_x0000_i1033" type="#_x0000_t75" style="width:35.25pt;height:17.25pt" o:ole="">
-                  <v:imagedata r:id="rId24" o:title=""/>
-                </v:shape>
-                <o:OLEObject Type="Embed" ProgID="Equation.3" ShapeID="_x0000_i1033" DrawAspect="Content" ObjectID="_1496620468" r:id="rId25"/>
-              </w:object>
-            </w:r>
-          </w:p>
-        </w:tc>
-        <w:tc>
-          <w:tcPr>
-            <w:tcW w:w="1476" w:type="dxa"/>
-          </w:tcPr>
-          <w:p>
-            <w:pPr>
-              <w:spacing w:before="0" w:after="0" w:line="264" w:lineRule="auto"/>
-              <w:ind w:firstLine="540"/>
-              <w:jc w:val="both"/>
-              <w:rPr>
-                <w:sz w:val="26"/>
-                <w:szCs w:val="26"/>
-              </w:rPr>
-            </w:pPr>
-            <w:r>
-              <w:rPr>
-                <w:position w:val="-10"/>
-                <w:sz w:val="26"/>
-                <w:szCs w:val="26"/>
-              </w:rPr>
-              <w:object w:dxaOrig="720" w:dyaOrig="340" w14:anchorId="2363F3A8">
-                <v:shape id="_x0000_i1039" type="#_x0000_t75" style="width:36pt;height:17.25pt" o:ole="">
-                  <v:imagedata r:id="rId26" o:title=""/>
-                </v:shape>
-                <o:OLEObject Type="Embed" ProgID="Equation.3" ShapeID="_x0000_i1039" DrawAspect="Content" ObjectID="_1496620469" r:id="rId27"/>
-              </w:object>
-            </w:r>
-          </w:p>
-        </w:tc>
-        <w:tc>
-          <w:tcPr>
-            <w:tcW w:w="1556" w:type="dxa"/>
-          </w:tcPr>
-          <w:p>
-            <w:pPr>
-              <w:spacing w:before="0" w:after="0" w:line="264" w:lineRule="auto"/>
-              <w:ind w:firstLine="540"/>
-              <w:jc w:val="both"/>
-              <w:rPr>
-                <w:sz w:val="26"/>
-                <w:szCs w:val="26"/>
-              </w:rPr>
-            </w:pPr>
-            <w:r>
-              <w:rPr>
-                <w:position w:val="-10"/>
-                <w:sz w:val="26"/>
-                <w:szCs w:val="26"/>
-              </w:rPr>
-              <w:object w:dxaOrig="780" w:dyaOrig="340" w14:anchorId="4C872B1A">
-                <v:shape id="_x0000_i1040" type="#_x0000_t75" style="width:39pt;height:17.25pt" o:ole="">
-                  <v:imagedata r:id="rId28" o:title=""/>
-                </v:shape>
-                <o:OLEObject Type="Embed" ProgID="Equation.3" ShapeID="_x0000_i1040" DrawAspect="Content" ObjectID="_1496620470" r:id="rId29"/>
-              </w:object>
-            </w:r>
-          </w:p>
-        </w:tc>
-      </w:tr>
-      <w:tr>
-        <w:tc>
-          <w:tcPr>
-            <w:tcW w:w="1904" w:type="dxa"/>
-          </w:tcPr>
-          <w:p>
-            <w:pPr>
-              <w:spacing w:before="0" w:after="0" w:line="264" w:lineRule="auto"/>
-              <w:ind w:firstLine="540"/>
-              <w:jc w:val="both"/>
-              <w:rPr>
-                <w:sz w:val="26"/>
-                <w:szCs w:val="26"/>
-              </w:rPr>
-            </w:pPr>
-            <w:r>
-              <w:rPr>
-                <w:position w:val="-12"/>
-                <w:sz w:val="26"/>
-                <w:szCs w:val="26"/>
-              </w:rPr>
-              <w:object w:dxaOrig="320" w:dyaOrig="360" w14:anchorId="788D71B0">
-                <v:shape id="_x0000_i1034" type="#_x0000_t75" style="width:15.75pt;height:18pt" o:ole="">
-                  <v:imagedata r:id="rId30" o:title=""/>
-                </v:shape>
-                <o:OLEObject Type="Embed" ProgID="Equation.3" ShapeID="_x0000_i1034" DrawAspect="Content" ObjectID="_1496620471" r:id="rId31"/>
-              </w:object>
-            </w:r>
-          </w:p>
-        </w:tc>
-        <w:tc>
-          <w:tcPr>
-            <w:tcW w:w="1456" w:type="dxa"/>
-          </w:tcPr>
-          <w:p>
-            <w:pPr>
-              <w:spacing w:before="0" w:after="0" w:line="264" w:lineRule="auto"/>
-              <w:ind w:firstLine="540"/>
-              <w:jc w:val="both"/>
-              <w:rPr>
-                <w:sz w:val="26"/>
-                <w:szCs w:val="26"/>
-              </w:rPr>
-            </w:pPr>
-            <w:r>
-              <w:rPr>
-                <w:position w:val="-12"/>
-                <w:sz w:val="26"/>
-                <w:szCs w:val="26"/>
-              </w:rPr>
-              <w:object w:dxaOrig="660" w:dyaOrig="360" w14:anchorId="654F66B2">
-                <v:shape id="_x0000_i1035" type="#_x0000_t75" style="width:33pt;height:18pt" o:ole="">
-                  <v:imagedata r:id="rId32" o:title=""/>
-                </v:shape>
-                <o:OLEObject Type="Embed" ProgID="Equation.3" ShapeID="_x0000_i1035" DrawAspect="Content" ObjectID="_1496620472" r:id="rId33"/>
-              </w:object>
-            </w:r>
-          </w:p>
-        </w:tc>
-        <w:tc>
-          <w:tcPr>
-            <w:tcW w:w="1476" w:type="dxa"/>
-          </w:tcPr>
-          <w:p>
-            <w:pPr>
-              <w:spacing w:before="0" w:after="0" w:line="264" w:lineRule="auto"/>
-              <w:ind w:firstLine="540"/>
-              <w:jc w:val="both"/>
-              <w:rPr>
-                <w:sz w:val="26"/>
-                <w:szCs w:val="26"/>
-              </w:rPr>
-            </w:pPr>
-            <w:r>
-              <w:rPr>
-                <w:position w:val="-12"/>
-                <w:sz w:val="26"/>
-                <w:szCs w:val="26"/>
-              </w:rPr>
-              <w:object w:dxaOrig="720" w:dyaOrig="360" w14:anchorId="32239AF3">
-                <v:shape id="_x0000_i1036" type="#_x0000_t75" style="width:36pt;height:18pt" o:ole="">
-                  <v:imagedata r:id="rId34" o:title=""/>
-                </v:shape>
-                <o:OLEObject Type="Embed" ProgID="Equation.3" ShapeID="_x0000_i1036" DrawAspect="Content" ObjectID="_1496620473" r:id="rId35"/>
-              </w:object>
-            </w:r>
-          </w:p>
-        </w:tc>
-        <w:tc>
-          <w:tcPr>
-            <w:tcW w:w="1556" w:type="dxa"/>
-          </w:tcPr>
-          <w:p>
-            <w:pPr>
-              <w:spacing w:before="0" w:after="0" w:line="264" w:lineRule="auto"/>
-              <w:ind w:firstLine="540"/>
-              <w:jc w:val="both"/>
-              <w:rPr>
-                <w:sz w:val="26"/>
-                <w:szCs w:val="26"/>
-              </w:rPr>
-            </w:pPr>
-            <w:r>
-              <w:rPr>
-                <w:position w:val="-12"/>
-                <w:sz w:val="26"/>
-                <w:szCs w:val="26"/>
-              </w:rPr>
-              <w:object w:dxaOrig="680" w:dyaOrig="360" w14:anchorId="1AFC1F6A">
-                <v:shape id="_x0000_i1037" type="#_x0000_t75" style="width:33.75pt;height:18pt" o:ole="">
-                  <v:imagedata r:id="rId36" o:title=""/>
-                </v:shape>
-                <o:OLEObject Type="Embed" ProgID="Equation.3" ShapeID="_x0000_i1037" DrawAspect="Content" ObjectID="_1496620474" r:id="rId37"/>
-              </w:object>
-            </w:r>
-          </w:p>
-        </w:tc>
-      </w:tr>
-      <w:tr>
-        <w:tc>
-          <w:tcPr>
-            <w:tcW w:w="1904" w:type="dxa"/>
-          </w:tcPr>
-          <w:p>
-            <w:pPr>
-              <w:spacing w:before="0" w:after="0" w:line="264" w:lineRule="auto"/>
-              <w:ind w:firstLine="540"/>
-              <w:jc w:val="both"/>
-              <w:rPr>
-                <w:sz w:val="26"/>
-                <w:szCs w:val="26"/>
-              </w:rPr>
-            </w:pPr>
-            <w:r>
-              <w:rPr>
-                <w:position w:val="-10"/>
-                <w:sz w:val="26"/>
-                <w:szCs w:val="26"/>
-              </w:rPr>
-              <w:object w:dxaOrig="320" w:dyaOrig="340" w14:anchorId="554DF5C1">
-                <v:shape id="_x0000_i1038" type="#_x0000_t75" style="width:15.75pt;height:17.25pt" o:ole="">
-                  <v:imagedata r:id="rId38" o:title=""/>
-                </v:shape>
-                <o:OLEObject Type="Embed" ProgID="Equation.3" ShapeID="_x0000_i1038" DrawAspect="Content" ObjectID="_1496620475" r:id="rId39"/>
-              </w:object>
-            </w:r>
-          </w:p>
-        </w:tc>
-        <w:tc>
-          <w:tcPr>
-            <w:tcW w:w="1456" w:type="dxa"/>
-          </w:tcPr>
-          <w:p>
-            <w:pPr>
-              <w:spacing w:before="0" w:after="0" w:line="264" w:lineRule="auto"/>
-              <w:ind w:firstLine="540"/>
-              <w:jc w:val="both"/>
-              <w:rPr>
-                <w:sz w:val="26"/>
-                <w:szCs w:val="26"/>
-              </w:rPr>
-            </w:pPr>
-            <w:r>
-              <w:rPr>
-                <w:position w:val="-10"/>
-                <w:sz w:val="26"/>
-                <w:szCs w:val="26"/>
-              </w:rPr>
-              <w:object w:dxaOrig="680" w:dyaOrig="340" w14:anchorId="2AD9DB8F">
-                <v:shape id="_x0000_i1043" type="#_x0000_t75" style="width:33.75pt;height:17.25pt" o:ole="">
-                  <v:imagedata r:id="rId40" o:title=""/>
-                </v:shape>
-                <o:OLEObject Type="Embed" ProgID="Equation.3" ShapeID="_x0000_i1043" DrawAspect="Content" ObjectID="_1496620476" r:id="rId41"/>
-              </w:object>
-            </w:r>
-          </w:p>
-        </w:tc>
-        <w:tc>
-          <w:tcPr>
-            <w:tcW w:w="1476" w:type="dxa"/>
-          </w:tcPr>
-          <w:p>
-            <w:pPr>
-              <w:spacing w:before="0" w:after="0" w:line="264" w:lineRule="auto"/>
-              <w:ind w:firstLine="540"/>
-              <w:jc w:val="both"/>
-              <w:rPr>
-                <w:sz w:val="26"/>
-                <w:szCs w:val="26"/>
-              </w:rPr>
-            </w:pPr>
-            <w:r>
-              <w:rPr>
-                <w:position w:val="-10"/>
-                <w:sz w:val="26"/>
-                <w:szCs w:val="26"/>
-              </w:rPr>
-              <w:object w:dxaOrig="660" w:dyaOrig="340" w14:anchorId="02C8CCC0">
-                <v:shape id="_x0000_i1042" type="#_x0000_t75" style="width:33pt;height:17.25pt" o:ole="">
-                  <v:imagedata r:id="rId42" o:title=""/>
-                </v:shape>
-                <o:OLEObject Type="Embed" ProgID="Equation.3" ShapeID="_x0000_i1042" DrawAspect="Content" ObjectID="_1496620477" r:id="rId43"/>
-              </w:object>
-            </w:r>
-          </w:p>
-        </w:tc>
-        <w:tc>
-          <w:tcPr>
-            <w:tcW w:w="1556" w:type="dxa"/>
-          </w:tcPr>
-          <w:p>
-            <w:pPr>
-              <w:spacing w:before="0" w:after="0" w:line="264" w:lineRule="auto"/>
-              <w:ind w:firstLine="540"/>
-              <w:jc w:val="both"/>
-              <w:rPr>
-                <w:sz w:val="26"/>
-                <w:szCs w:val="26"/>
-              </w:rPr>
-            </w:pPr>
-            <w:r>
-              <w:rPr>
-                <w:position w:val="-10"/>
-                <w:sz w:val="26"/>
-                <w:szCs w:val="26"/>
-              </w:rPr>
-              <w:object w:dxaOrig="800" w:dyaOrig="340" w14:anchorId="6C63A662">
-                <v:shape id="_x0000_i1041" type="#_x0000_t75" style="width:39.75pt;height:17.25pt" o:ole="">
-                  <v:imagedata r:id="rId44" o:title=""/>
-                </v:shape>
-                <o:OLEObject Type="Embed" ProgID="Equation.3" ShapeID="_x0000_i1041" DrawAspect="Content" ObjectID="_1496620478" r:id="rId45"/>
-              </w:object>
-            </w:r>
-          </w:p>
-        </w:tc>
-      </w:tr>
-      <w:tr>
-        <w:tc>
-          <w:tcPr>
-            <w:tcW w:w="1904" w:type="dxa"/>
-          </w:tcPr>
-          <w:p>
-            <w:pPr>
-              <w:spacing w:before="0" w:after="0" w:line="264" w:lineRule="auto"/>
-              <w:ind w:firstLine="540"/>
-              <w:jc w:val="both"/>
-              <w:rPr>
-                <w:sz w:val="26"/>
-                <w:szCs w:val="26"/>
-              </w:rPr>
-            </w:pPr>
-            <w:r>
-              <w:rPr>
-                <w:position w:val="-12"/>
-                <w:sz w:val="26"/>
-                <w:szCs w:val="26"/>
-              </w:rPr>
-              <w:object w:dxaOrig="300" w:dyaOrig="360" w14:anchorId="45F2E621">
-                <v:shape id="_x0000_i1044" type="#_x0000_t75" style="width:15pt;height:18pt" o:ole="">
-                  <v:imagedata r:id="rId46" o:title=""/>
-                </v:shape>
-                <o:OLEObject Type="Embed" ProgID="Equation.3" ShapeID="_x0000_i1044" DrawAspect="Content" ObjectID="_1496620479" r:id="rId47"/>
-              </w:object>
-            </w:r>
-          </w:p>
-        </w:tc>
-        <w:tc>
-          <w:tcPr>
-            <w:tcW w:w="1456" w:type="dxa"/>
-          </w:tcPr>
-          <w:p>
-            <w:pPr>
-              <w:spacing w:before="0" w:after="0" w:line="264" w:lineRule="auto"/>
-              <w:ind w:firstLine="540"/>
-              <w:jc w:val="both"/>
-              <w:rPr>
-                <w:sz w:val="26"/>
-                <w:szCs w:val="26"/>
-              </w:rPr>
-            </w:pPr>
-            <w:r>
-              <w:rPr>
-                <w:position w:val="-12"/>
-                <w:sz w:val="26"/>
-                <w:szCs w:val="26"/>
-              </w:rPr>
-              <w:object w:dxaOrig="680" w:dyaOrig="360" w14:anchorId="12735961">
-                <v:shape id="_x0000_i1049" type="#_x0000_t75" style="width:33.75pt;height:18pt" o:ole="">
-                  <v:imagedata r:id="rId48" o:title=""/>
-                </v:shape>
-                <o:OLEObject Type="Embed" ProgID="Equation.3" ShapeID="_x0000_i1049" DrawAspect="Content" ObjectID="_1496620480" r:id="rId49"/>
-              </w:object>
-            </w:r>
-          </w:p>
-        </w:tc>
-        <w:tc>
-          <w:tcPr>
-            <w:tcW w:w="1476" w:type="dxa"/>
-          </w:tcPr>
-          <w:p>
-            <w:pPr>
-              <w:spacing w:before="0" w:after="0" w:line="264" w:lineRule="auto"/>
-              <w:ind w:firstLine="540"/>
-              <w:jc w:val="both"/>
-              <w:rPr>
-                <w:sz w:val="26"/>
-                <w:szCs w:val="26"/>
-              </w:rPr>
-            </w:pPr>
-            <w:r>
-              <w:rPr>
-                <w:position w:val="-12"/>
-                <w:sz w:val="26"/>
-                <w:szCs w:val="26"/>
-              </w:rPr>
-              <w:object w:dxaOrig="700" w:dyaOrig="360" w14:anchorId="6E38AC76">
-                <v:shape id="_x0000_i1050" type="#_x0000_t75" style="width:35.25pt;height:18pt" o:ole="">
-                  <v:imagedata r:id="rId50" o:title=""/>
-                </v:shape>
-                <o:OLEObject Type="Embed" ProgID="Equation.3" ShapeID="_x0000_i1050" DrawAspect="Content" ObjectID="_1496620481" r:id="rId51"/>
-              </w:object>
-            </w:r>
-          </w:p>
-        </w:tc>
-        <w:tc>
-          <w:tcPr>
-            <w:tcW w:w="1556" w:type="dxa"/>
-          </w:tcPr>
-          <w:p>
-            <w:pPr>
-              <w:spacing w:before="0" w:after="0" w:line="264" w:lineRule="auto"/>
-              <w:ind w:firstLine="540"/>
-              <w:jc w:val="both"/>
-              <w:rPr>
-                <w:sz w:val="26"/>
-                <w:szCs w:val="26"/>
-              </w:rPr>
-            </w:pPr>
-            <w:r>
-              <w:rPr>
-                <w:position w:val="-12"/>
-                <w:sz w:val="26"/>
-                <w:szCs w:val="26"/>
-              </w:rPr>
-              <w:object w:dxaOrig="620" w:dyaOrig="360" w14:anchorId="0F3D1CFC">
-                <v:shape id="_x0000_i1051" type="#_x0000_t75" style="width:30.75pt;height:18pt" o:ole="">
-                  <v:imagedata r:id="rId52" o:title=""/>
-                </v:shape>
-                <o:OLEObject Type="Embed" ProgID="Equation.3" ShapeID="_x0000_i1051" DrawAspect="Content" ObjectID="_1496620482" r:id="rId53"/>
-              </w:object>
-            </w:r>
-          </w:p>
-        </w:tc>
-      </w:tr>
-      <w:tr>
-        <w:trPr>
-          <w:trHeight w:val="70"/>
-        </w:trPr>
-        <w:tc>
-          <w:tcPr>
-            <w:tcW w:w="1904" w:type="dxa"/>
-          </w:tcPr>
-          <w:p>
-            <w:pPr>
-              <w:spacing w:before="0" w:after="0" w:line="264" w:lineRule="auto"/>
-              <w:ind w:firstLine="540"/>
-              <w:jc w:val="both"/>
-              <w:rPr>
-                <w:sz w:val="26"/>
-                <w:szCs w:val="26"/>
-              </w:rPr>
-            </w:pPr>
-            <w:r>
-              <w:rPr>
-                <w:position w:val="-12"/>
-                <w:sz w:val="26"/>
-                <w:szCs w:val="26"/>
-              </w:rPr>
-              <w:object w:dxaOrig="300" w:dyaOrig="360" w14:anchorId="368DBB9A">
-                <v:shape id="_x0000_i1045" type="#_x0000_t75" style="width:15pt;height:18pt" o:ole="">
-                  <v:imagedata r:id="rId54" o:title=""/>
-                </v:shape>
-                <o:OLEObject Type="Embed" ProgID="Equation.3" ShapeID="_x0000_i1045" DrawAspect="Content" ObjectID="_1496620483" r:id="rId55"/>
-              </w:object>
-            </w:r>
-          </w:p>
-        </w:tc>
-        <w:tc>
-          <w:tcPr>
-            <w:tcW w:w="1456" w:type="dxa"/>
-          </w:tcPr>
-          <w:p>
-            <w:pPr>
-              <w:spacing w:before="0" w:after="0" w:line="264" w:lineRule="auto"/>
-              <w:ind w:firstLine="540"/>
-              <w:jc w:val="both"/>
-              <w:rPr>
-                <w:sz w:val="26"/>
-                <w:szCs w:val="26"/>
-              </w:rPr>
-            </w:pPr>
-            <w:r>
-              <w:rPr>
-                <w:position w:val="-12"/>
-                <w:sz w:val="26"/>
-                <w:szCs w:val="26"/>
-              </w:rPr>
-              <w:object w:dxaOrig="680" w:dyaOrig="360" w14:anchorId="7662C46E">
-                <v:shape id="_x0000_i1048" type="#_x0000_t75" style="width:33.75pt;height:18pt" o:ole="">
-                  <v:imagedata r:id="rId56" o:title=""/>
-                </v:shape>
-                <o:OLEObject Type="Embed" ProgID="Equation.3" ShapeID="_x0000_i1048" DrawAspect="Content" ObjectID="_1496620484" r:id="rId57"/>
-              </w:object>
-            </w:r>
-          </w:p>
-        </w:tc>
-        <w:tc>
-          <w:tcPr>
-            <w:tcW w:w="1476" w:type="dxa"/>
-          </w:tcPr>
-          <w:p>
-            <w:pPr>
-              <w:spacing w:before="0" w:after="0" w:line="264" w:lineRule="auto"/>
-              <w:ind w:firstLine="540"/>
-              <w:jc w:val="both"/>
-              <w:rPr>
-                <w:sz w:val="26"/>
-                <w:szCs w:val="26"/>
-              </w:rPr>
-            </w:pPr>
-            <w:r>
-              <w:rPr>
-                <w:position w:val="-12"/>
-                <w:sz w:val="26"/>
-                <w:szCs w:val="26"/>
-              </w:rPr>
-              <w:object w:dxaOrig="660" w:dyaOrig="360" w14:anchorId="4616A6B9">
-                <v:shape id="_x0000_i1047" type="#_x0000_t75" style="width:33pt;height:18pt" o:ole="">
-                  <v:imagedata r:id="rId58" o:title=""/>
-                </v:shape>
-                <o:OLEObject Type="Embed" ProgID="Equation.3" ShapeID="_x0000_i1047" DrawAspect="Content" ObjectID="_1496620485" r:id="rId59"/>
-              </w:object>
-            </w:r>
-          </w:p>
-        </w:tc>
-        <w:tc>
-          <w:tcPr>
-            <w:tcW w:w="1556" w:type="dxa"/>
-          </w:tcPr>
-          <w:p>
-            <w:pPr>
-              <w:spacing w:before="0" w:after="0" w:line="264" w:lineRule="auto"/>
-              <w:ind w:firstLine="540"/>
-              <w:jc w:val="both"/>
-              <w:rPr>
-                <w:sz w:val="26"/>
-                <w:szCs w:val="26"/>
-              </w:rPr>
-            </w:pPr>
-            <w:r>
-              <w:rPr>
-                <w:position w:val="-12"/>
-                <w:sz w:val="26"/>
-                <w:szCs w:val="26"/>
-              </w:rPr>
-              <w:object w:dxaOrig="660" w:dyaOrig="360" w14:anchorId="6E06DD4C">
-                <v:shape id="_x0000_i1046" type="#_x0000_t75" style="width:33pt;height:18pt" o:ole="">
-                  <v:imagedata r:id="rId60" o:title=""/>
-                </v:shape>
-                <o:OLEObject Type="Embed" ProgID="Equation.3" ShapeID="_x0000_i1046" DrawAspect="Content" ObjectID="_1496620486" r:id="rId61"/>
-              </w:object>
-            </w:r>
-          </w:p>
-        </w:tc>
-      </w:tr>
-    </w:tbl>
+      <w:proofErr w:type="spellStart"/>
+      <w:r>
+        <w:rPr>
+          <w:rFonts w:ascii="Consolas" w:hAnsi="Consolas" w:cs="Consolas"/>
+          <w:kern w:val="0"/>
+          <w:szCs w:val="24"/>
+        </w:rPr>
+        <w:t>Лістінг</w:t>
+      </w:r>
+      <w:proofErr w:type="spellEnd"/>
+      <w:r>
+        <w:rPr>
+          <w:rFonts w:ascii="Consolas" w:hAnsi="Consolas" w:cs="Consolas"/>
+          <w:kern w:val="0"/>
+          <w:szCs w:val="24"/>
+        </w:rPr>
+        <w:t xml:space="preserve"> </w:t>
+      </w:r>
+      <w:proofErr w:type="spellStart"/>
+      <w:r>
+        <w:rPr>
+          <w:rFonts w:ascii="Consolas" w:hAnsi="Consolas" w:cs="Consolas"/>
+          <w:kern w:val="0"/>
+          <w:szCs w:val="24"/>
+        </w:rPr>
+        <w:t>lc.ino</w:t>
+      </w:r>
+      <w:proofErr w:type="spellEnd"/>
+    </w:p>
     <w:p>
       <w:pPr>
         <w:autoSpaceDE w:val="0"/>
@@ -1553,16 +1691,690 @@
         <w:spacing w:before="0" w:after="0" w:line="240" w:lineRule="auto"/>
         <w:ind w:firstLine="0"/>
         <w:rPr>
-          <w:sz w:val="28"/>
-          <w:szCs w:val="28"/>
-        </w:rPr>
-      </w:pPr>
-      <w:r>
-        <w:rPr>
-          <w:sz w:val="28"/>
-          <w:szCs w:val="28"/>
-        </w:rPr>
-        <w:t>Система лінійних алгебраїчних рівнянь</w:t>
+          <w:rFonts w:ascii="Consolas" w:hAnsi="Consolas" w:cs="Consolas"/>
+          <w:kern w:val="0"/>
+          <w:szCs w:val="24"/>
+        </w:rPr>
+      </w:pPr>
+    </w:p>
+    <w:p>
+      <w:pPr>
+        <w:pStyle w:val="Code"/>
+      </w:pPr>
+      <w:r>
+        <w:t>#include "Tlc5940.h"</w:t>
+      </w:r>
+    </w:p>
+    <w:p>
+      <w:pPr>
+        <w:pStyle w:val="Code"/>
+      </w:pPr>
+    </w:p>
+    <w:p>
+      <w:pPr>
+        <w:pStyle w:val="Code"/>
+      </w:pPr>
+      <w:r>
+        <w:t>const byte _ = 0;</w:t>
+      </w:r>
+    </w:p>
+    <w:p>
+      <w:pPr>
+        <w:pStyle w:val="Code"/>
+      </w:pPr>
+    </w:p>
+    <w:p>
+      <w:pPr>
+        <w:pStyle w:val="Code"/>
+      </w:pPr>
+      <w:r>
+        <w:t>const byte R = 1;</w:t>
+      </w:r>
+    </w:p>
+    <w:p>
+      <w:pPr>
+        <w:pStyle w:val="Code"/>
+      </w:pPr>
+      <w:r>
+        <w:t>const byte Y = 2;</w:t>
+      </w:r>
+    </w:p>
+    <w:p>
+      <w:pPr>
+        <w:pStyle w:val="Code"/>
+      </w:pPr>
+      <w:r>
+        <w:t>const byte G = 3;</w:t>
+      </w:r>
+    </w:p>
+    <w:p>
+      <w:pPr>
+        <w:pStyle w:val="Code"/>
+      </w:pPr>
+    </w:p>
+    <w:p>
+      <w:pPr>
+        <w:pStyle w:val="Code"/>
+      </w:pPr>
+      <w:r>
+        <w:t>const byte r = 11;</w:t>
+      </w:r>
+    </w:p>
+    <w:p>
+      <w:pPr>
+        <w:pStyle w:val="Code"/>
+      </w:pPr>
+      <w:r>
+        <w:t>const byte g = 13;</w:t>
+      </w:r>
+    </w:p>
+    <w:p>
+      <w:pPr>
+        <w:pStyle w:val="Code"/>
+      </w:pPr>
+    </w:p>
+    <w:p>
+      <w:pPr>
+        <w:pStyle w:val="Code"/>
+      </w:pPr>
+      <w:r>
+        <w:t>struct SPEC {</w:t>
+      </w:r>
+    </w:p>
+    <w:p>
+      <w:pPr>
+        <w:pStyle w:val="Code"/>
+      </w:pPr>
+      <w:r>
+        <w:t xml:space="preserve">  byte pred_c1;</w:t>
+      </w:r>
+    </w:p>
+    <w:p>
+      <w:pPr>
+        <w:pStyle w:val="Code"/>
+      </w:pPr>
+      <w:r>
+        <w:t xml:space="preserve">  byte pred_c2;</w:t>
+      </w:r>
+    </w:p>
+    <w:p>
+      <w:pPr>
+        <w:pStyle w:val="Code"/>
+      </w:pPr>
+      <w:r>
+        <w:t xml:space="preserve">  byte pred_p1;</w:t>
+      </w:r>
+    </w:p>
+    <w:p>
+      <w:pPr>
+        <w:pStyle w:val="Code"/>
+      </w:pPr>
+      <w:r>
+        <w:t xml:space="preserve">  </w:t>
+      </w:r>
+    </w:p>
+    <w:p>
+      <w:pPr>
+        <w:pStyle w:val="Code"/>
+      </w:pPr>
+      <w:r>
+        <w:t xml:space="preserve">  byte action_c1;</w:t>
+      </w:r>
+    </w:p>
+    <w:p>
+      <w:pPr>
+        <w:pStyle w:val="Code"/>
+      </w:pPr>
+      <w:r>
+        <w:t xml:space="preserve">  byte action_c2;</w:t>
+      </w:r>
+    </w:p>
+    <w:p>
+      <w:pPr>
+        <w:pStyle w:val="Code"/>
+      </w:pPr>
+      <w:r>
+        <w:t xml:space="preserve">  byte action_p1;</w:t>
+      </w:r>
+    </w:p>
+    <w:p>
+      <w:pPr>
+        <w:pStyle w:val="Code"/>
+      </w:pPr>
+    </w:p>
+    <w:p>
+      <w:pPr>
+        <w:pStyle w:val="Code"/>
+      </w:pPr>
+      <w:r>
+        <w:t xml:space="preserve">  int delay;</w:t>
+      </w:r>
+    </w:p>
+    <w:p>
+      <w:pPr>
+        <w:pStyle w:val="Code"/>
+      </w:pPr>
+      <w:r>
+        <w:t>};</w:t>
+      </w:r>
+    </w:p>
+    <w:p>
+      <w:pPr>
+        <w:pStyle w:val="Code"/>
+      </w:pPr>
+    </w:p>
+    <w:p>
+      <w:pPr>
+        <w:pStyle w:val="Code"/>
+      </w:pPr>
+      <w:r>
+        <w:t>const int LONG_DELAY = 2000;</w:t>
+      </w:r>
+    </w:p>
+    <w:p>
+      <w:pPr>
+        <w:pStyle w:val="Code"/>
+      </w:pPr>
+      <w:r>
+        <w:t>const int SHORT_DELAY = 1;</w:t>
+      </w:r>
+    </w:p>
+    <w:p>
+      <w:pPr>
+        <w:pStyle w:val="Code"/>
+      </w:pPr>
+    </w:p>
+    <w:p>
+      <w:pPr>
+        <w:pStyle w:val="Code"/>
+      </w:pPr>
+      <w:r>
+        <w:t>SPEC spec1 = SPEC{ Y, Y, r, R, Y, _, SHORT_DELAY };</w:t>
+      </w:r>
+    </w:p>
+    <w:p>
+      <w:pPr>
+        <w:pStyle w:val="Code"/>
+      </w:pPr>
+      <w:r>
+        <w:t>SPEC spec2 = SPEC{ R, Y, r, R, G, _, LONG_DELAY };</w:t>
+      </w:r>
+    </w:p>
+    <w:p>
+      <w:pPr>
+        <w:pStyle w:val="Code"/>
+      </w:pPr>
+      <w:r>
+        <w:t>SPEC spec3 = SPEC{ R, G, r, R, Y, R, SHORT_DELAY };</w:t>
+      </w:r>
+    </w:p>
+    <w:p>
+      <w:pPr>
+        <w:pStyle w:val="Code"/>
+      </w:pPr>
+      <w:r>
+        <w:t>SPEC spec4 = SPEC{ R, Y, g, Y, Y, _, LONG_DELAY };</w:t>
+      </w:r>
+    </w:p>
+    <w:p>
+      <w:pPr>
+        <w:pStyle w:val="Code"/>
+      </w:pPr>
+      <w:r>
+        <w:t>SPEC spec5 = SPEC{ Y, Y, g, Y, R, _, SHORT_DELAY };</w:t>
+      </w:r>
+    </w:p>
+    <w:p>
+      <w:pPr>
+        <w:pStyle w:val="Code"/>
+      </w:pPr>
+      <w:r>
+        <w:lastRenderedPageBreak/>
+        <w:t>SPEC spec6 = SPEC{ Y, R, g, G, R, _, LONG_DELAY };</w:t>
+      </w:r>
+    </w:p>
+    <w:p>
+      <w:pPr>
+        <w:pStyle w:val="Code"/>
+      </w:pPr>
+      <w:r>
+        <w:t>SPEC spec7 = SPEC{ G, R, g, Y, R, G, SHORT_DELAY };</w:t>
+      </w:r>
+    </w:p>
+    <w:p>
+      <w:pPr>
+        <w:pStyle w:val="Code"/>
+      </w:pPr>
+      <w:r>
+        <w:t>SPEC spec8 = SPEC{ Y, R, r, Y, Y, _, LONG_DELAY };</w:t>
+      </w:r>
+    </w:p>
+    <w:p>
+      <w:pPr>
+        <w:pStyle w:val="Code"/>
+      </w:pPr>
+    </w:p>
+    <w:p>
+      <w:pPr>
+        <w:pStyle w:val="Code"/>
+      </w:pPr>
+      <w:r>
+        <w:t>const byte SPECS_LENGTH = 8;</w:t>
+      </w:r>
+    </w:p>
+    <w:p>
+      <w:pPr>
+        <w:pStyle w:val="Code"/>
+      </w:pPr>
+      <w:r>
+        <w:t>SPEC* specs[SPECS_LENGTH] = { &amp;spec1, &amp;spec2, &amp;spec3, &amp;spec4, &amp;spec5, &amp;spec6, &amp;spec7, &amp;spec8  };</w:t>
+      </w:r>
+    </w:p>
+    <w:p>
+      <w:pPr>
+        <w:pStyle w:val="Code"/>
+      </w:pPr>
+    </w:p>
+    <w:p>
+      <w:pPr>
+        <w:pStyle w:val="Code"/>
+      </w:pPr>
+      <w:r>
+        <w:t>int c1 = Y;</w:t>
+      </w:r>
+    </w:p>
+    <w:p>
+      <w:pPr>
+        <w:pStyle w:val="Code"/>
+      </w:pPr>
+      <w:r>
+        <w:t>int c2 = Y;</w:t>
+      </w:r>
+    </w:p>
+    <w:p>
+      <w:pPr>
+        <w:pStyle w:val="Code"/>
+      </w:pPr>
+      <w:r>
+        <w:t>int p1 = _;</w:t>
+      </w:r>
+    </w:p>
+    <w:p>
+      <w:pPr>
+        <w:pStyle w:val="Code"/>
+      </w:pPr>
+    </w:p>
+    <w:p>
+      <w:pPr>
+        <w:pStyle w:val="Code"/>
+      </w:pPr>
+      <w:r>
+        <w:t>void setup()</w:t>
+      </w:r>
+    </w:p>
+    <w:p>
+      <w:pPr>
+        <w:pStyle w:val="Code"/>
+      </w:pPr>
+      <w:r>
+        <w:t>{</w:t>
+      </w:r>
+    </w:p>
+    <w:p>
+      <w:pPr>
+        <w:pStyle w:val="Code"/>
+      </w:pPr>
+      <w:r>
+        <w:t xml:space="preserve">  Tlc.init();</w:t>
+      </w:r>
+    </w:p>
+    <w:p>
+      <w:pPr>
+        <w:pStyle w:val="Code"/>
+      </w:pPr>
+      <w:r>
+        <w:t>}</w:t>
+      </w:r>
+    </w:p>
+    <w:p>
+      <w:pPr>
+        <w:pStyle w:val="Code"/>
+      </w:pPr>
+    </w:p>
+    <w:p>
+      <w:pPr>
+        <w:pStyle w:val="Code"/>
+      </w:pPr>
+      <w:r>
+        <w:t>void light(byte l, byte n){</w:t>
+      </w:r>
+    </w:p>
+    <w:p>
+      <w:pPr>
+        <w:pStyle w:val="Code"/>
+      </w:pPr>
+      <w:r>
+        <w:t xml:space="preserve">  byte channel = (n * 3) + (l - 1);</w:t>
+      </w:r>
+    </w:p>
+    <w:p>
+      <w:pPr>
+        <w:pStyle w:val="Code"/>
+      </w:pPr>
+      <w:r>
+        <w:t xml:space="preserve">  Tlc.set(channel, 4095);</w:t>
+      </w:r>
+    </w:p>
+    <w:p>
+      <w:pPr>
+        <w:pStyle w:val="Code"/>
+      </w:pPr>
+      <w:r>
+        <w:t>}</w:t>
+      </w:r>
+    </w:p>
+    <w:p>
+      <w:pPr>
+        <w:pStyle w:val="Code"/>
+      </w:pPr>
+    </w:p>
+    <w:p>
+      <w:pPr>
+        <w:pStyle w:val="Code"/>
+      </w:pPr>
+    </w:p>
+    <w:p>
+      <w:pPr>
+        <w:pStyle w:val="Code"/>
+      </w:pPr>
+      <w:r>
+        <w:t>void loop()</w:t>
+      </w:r>
+    </w:p>
+    <w:p>
+      <w:pPr>
+        <w:pStyle w:val="Code"/>
+      </w:pPr>
+      <w:r>
+        <w:t>{</w:t>
+      </w:r>
+    </w:p>
+    <w:p>
+      <w:pPr>
+        <w:pStyle w:val="Code"/>
+      </w:pPr>
+      <w:r>
+        <w:t xml:space="preserve">  int i;</w:t>
+      </w:r>
+    </w:p>
+    <w:p>
+      <w:pPr>
+        <w:pStyle w:val="Code"/>
+      </w:pPr>
+      <w:r>
+        <w:t xml:space="preserve">  </w:t>
+      </w:r>
+    </w:p>
+    <w:p>
+      <w:pPr>
+        <w:pStyle w:val="Code"/>
+      </w:pPr>
+      <w:r>
+        <w:t xml:space="preserve">  // Find matching spec</w:t>
+      </w:r>
+    </w:p>
+    <w:p>
+      <w:pPr>
+        <w:pStyle w:val="Code"/>
+      </w:pPr>
+      <w:r>
+        <w:t xml:space="preserve">  SPEC* spec;</w:t>
+      </w:r>
+    </w:p>
+    <w:p>
+      <w:pPr>
+        <w:pStyle w:val="Code"/>
+      </w:pPr>
+      <w:r>
+        <w:t xml:space="preserve">  for(i = 0; i &lt; SPECS_LENGTH; i++){</w:t>
+      </w:r>
+    </w:p>
+    <w:p>
+      <w:pPr>
+        <w:pStyle w:val="Code"/>
+      </w:pPr>
+      <w:r>
+        <w:t xml:space="preserve">    if (specs[i]-&gt;pred_c1 == c1 &amp;&amp; specs[i]-&gt;pred_c2 == c2){</w:t>
+      </w:r>
+    </w:p>
+    <w:p>
+      <w:pPr>
+        <w:pStyle w:val="Code"/>
+      </w:pPr>
+      <w:r>
+        <w:t xml:space="preserve">      if (specs[i]-&gt;pred_p1 != _){</w:t>
+      </w:r>
+    </w:p>
+    <w:p>
+      <w:pPr>
+        <w:pStyle w:val="Code"/>
+      </w:pPr>
+      <w:r>
+        <w:t xml:space="preserve">        if ((specs[i]-&gt;pred_p1 == r &amp;&amp; p1 != R) || (specs[i]-&gt;pred_p1 == g &amp;&amp; p1 != G)){</w:t>
+      </w:r>
+    </w:p>
+    <w:p>
+      <w:pPr>
+        <w:pStyle w:val="Code"/>
+      </w:pPr>
+      <w:r>
+        <w:t xml:space="preserve">          spec = specs[i];</w:t>
+      </w:r>
+    </w:p>
+    <w:p>
+      <w:pPr>
+        <w:pStyle w:val="Code"/>
+      </w:pPr>
+      <w:r>
+        <w:t xml:space="preserve">          break;</w:t>
+      </w:r>
+    </w:p>
+    <w:p>
+      <w:pPr>
+        <w:pStyle w:val="Code"/>
+      </w:pPr>
+      <w:r>
+        <w:t xml:space="preserve">        }</w:t>
+      </w:r>
+    </w:p>
+    <w:p>
+      <w:pPr>
+        <w:pStyle w:val="Code"/>
+      </w:pPr>
+      <w:r>
+        <w:t xml:space="preserve">      } else {</w:t>
+      </w:r>
+    </w:p>
+    <w:p>
+      <w:pPr>
+        <w:pStyle w:val="Code"/>
+      </w:pPr>
+      <w:r>
+        <w:t xml:space="preserve">        spec = specs[i];</w:t>
+      </w:r>
+    </w:p>
+    <w:p>
+      <w:pPr>
+        <w:pStyle w:val="Code"/>
+      </w:pPr>
+      <w:r>
+        <w:t xml:space="preserve">        break;</w:t>
+      </w:r>
+    </w:p>
+    <w:p>
+      <w:pPr>
+        <w:pStyle w:val="Code"/>
+      </w:pPr>
+      <w:r>
+        <w:t xml:space="preserve">      }</w:t>
+      </w:r>
+    </w:p>
+    <w:p>
+      <w:pPr>
+        <w:pStyle w:val="Code"/>
+      </w:pPr>
+      <w:r>
+        <w:t xml:space="preserve">    } </w:t>
+      </w:r>
+    </w:p>
+    <w:p>
+      <w:pPr>
+        <w:pStyle w:val="Code"/>
+      </w:pPr>
+      <w:r>
+        <w:t xml:space="preserve">  }</w:t>
+      </w:r>
+    </w:p>
+    <w:p>
+      <w:pPr>
+        <w:pStyle w:val="Code"/>
+      </w:pPr>
+      <w:r>
+        <w:t xml:space="preserve">  </w:t>
+      </w:r>
+    </w:p>
+    <w:p>
+      <w:pPr>
+        <w:pStyle w:val="Code"/>
+      </w:pPr>
+      <w:r>
+        <w:t xml:space="preserve">  // Apply action</w:t>
+      </w:r>
+    </w:p>
+    <w:p>
+      <w:pPr>
+        <w:pStyle w:val="Code"/>
+      </w:pPr>
+      <w:r>
+        <w:t xml:space="preserve">  c1 = spec-&gt;action_c1;</w:t>
+      </w:r>
+    </w:p>
+    <w:p>
+      <w:pPr>
+        <w:pStyle w:val="Code"/>
+      </w:pPr>
+      <w:r>
+        <w:t xml:space="preserve">  c2 = spec-&gt;action_c2;</w:t>
+      </w:r>
+    </w:p>
+    <w:p>
+      <w:pPr>
+        <w:pStyle w:val="Code"/>
+      </w:pPr>
+      <w:r>
+        <w:t xml:space="preserve">  if (spec-&gt;action_p1 != _){</w:t>
+      </w:r>
+    </w:p>
+    <w:p>
+      <w:pPr>
+        <w:pStyle w:val="Code"/>
+      </w:pPr>
+      <w:r>
+        <w:t xml:space="preserve">    p1 = spec-&gt;action_p1;</w:t>
+      </w:r>
+    </w:p>
+    <w:p>
+      <w:pPr>
+        <w:pStyle w:val="Code"/>
+      </w:pPr>
+      <w:r>
+        <w:t xml:space="preserve">  }</w:t>
+      </w:r>
+    </w:p>
+    <w:p>
+      <w:pPr>
+        <w:pStyle w:val="Code"/>
+      </w:pPr>
+    </w:p>
+    <w:p>
+      <w:pPr>
+        <w:pStyle w:val="Code"/>
+      </w:pPr>
+      <w:r>
+        <w:t xml:space="preserve">  // Light!  </w:t>
+      </w:r>
+    </w:p>
+    <w:p>
+      <w:pPr>
+        <w:pStyle w:val="Code"/>
+      </w:pPr>
+      <w:r>
+        <w:t xml:space="preserve">  Tlc.clear();  </w:t>
+      </w:r>
+    </w:p>
+    <w:p>
+      <w:pPr>
+        <w:pStyle w:val="Code"/>
+      </w:pPr>
+      <w:r>
+        <w:t xml:space="preserve">  </w:t>
+      </w:r>
+    </w:p>
+    <w:p>
+      <w:pPr>
+        <w:pStyle w:val="Code"/>
+      </w:pPr>
+      <w:r>
+        <w:t xml:space="preserve">  light(c1, 0);</w:t>
+      </w:r>
+    </w:p>
+    <w:p>
+      <w:pPr>
+        <w:pStyle w:val="Code"/>
+      </w:pPr>
+      <w:r>
+        <w:t xml:space="preserve">  light(c2, 1);</w:t>
+      </w:r>
+    </w:p>
+    <w:p>
+      <w:pPr>
+        <w:pStyle w:val="Code"/>
+      </w:pPr>
+      <w:r>
+        <w:t xml:space="preserve">  </w:t>
+      </w:r>
+    </w:p>
+    <w:p>
+      <w:pPr>
+        <w:pStyle w:val="Code"/>
+      </w:pPr>
+      <w:r>
+        <w:t xml:space="preserve">  Tlc.update();</w:t>
+      </w:r>
+    </w:p>
+    <w:p>
+      <w:pPr>
+        <w:pStyle w:val="Code"/>
+      </w:pPr>
+      <w:r>
+        <w:lastRenderedPageBreak/>
+        <w:t xml:space="preserve">  delay(spec-&gt;delay);</w:t>
+      </w:r>
+    </w:p>
+    <w:p>
+      <w:pPr>
+        <w:pStyle w:val="Code"/>
+      </w:pPr>
+      <w:r>
+        <w:t xml:space="preserve">  </w:t>
+      </w:r>
+    </w:p>
+    <w:p>
+      <w:pPr>
+        <w:pStyle w:val="Code"/>
+      </w:pPr>
+      <w:r>
+        <w:t>}</w:t>
       </w:r>
     </w:p>
     <w:p>
@@ -1572,24 +2384,136 @@
         <w:adjustRightInd w:val="0"/>
         <w:spacing w:before="0" w:after="0" w:line="240" w:lineRule="auto"/>
         <w:ind w:firstLine="0"/>
-        <w:jc w:val="center"/>
-        <w:rPr>
-          <w:sz w:val="28"/>
-          <w:szCs w:val="28"/>
-        </w:rPr>
-      </w:pPr>
-      <w:r>
-        <w:rPr>
-          <w:position w:val="-50"/>
-          <w:sz w:val="28"/>
-          <w:szCs w:val="28"/>
-        </w:rPr>
-        <w:object w:dxaOrig="2000" w:dyaOrig="1120" w14:anchorId="2F17486A">
-          <v:shape id="_x0000_i1052" type="#_x0000_t75" style="width:99.75pt;height:56.25pt" o:ole="">
-            <v:imagedata r:id="rId62" o:title=""/>
-          </v:shape>
-          <o:OLEObject Type="Embed" ProgID="Equation.3" ShapeID="_x0000_i1052" DrawAspect="Content" ObjectID="_1496620487" r:id="rId63"/>
-        </w:object>
+        <w:rPr>
+          <w:rFonts w:ascii="Consolas" w:hAnsi="Consolas" w:cs="Consolas"/>
+          <w:kern w:val="0"/>
+          <w:szCs w:val="24"/>
+        </w:rPr>
+      </w:pPr>
+    </w:p>
+    <w:p>
+      <w:r>
+        <w:t xml:space="preserve">Повна версія </w:t>
+      </w:r>
+      <w:proofErr w:type="spellStart"/>
+      <w:r>
+        <w:t>кода</w:t>
+      </w:r>
+      <w:proofErr w:type="spellEnd"/>
+      <w:r>
+        <w:t xml:space="preserve">, разом з файлами </w:t>
+      </w:r>
+      <w:proofErr w:type="spellStart"/>
+      <w:r>
+        <w:t>проекта</w:t>
+      </w:r>
+      <w:proofErr w:type="spellEnd"/>
+      <w:r>
+        <w:t xml:space="preserve"> - </w:t>
+      </w:r>
+      <w:r>
+        <w:rPr>
+          <w:rFonts w:ascii="Segoe UI" w:hAnsi="Segoe UI" w:cs="Segoe UI"/>
+          <w:color w:val="000000"/>
+          <w:kern w:val="0"/>
+          <w:sz w:val="20"/>
+          <w:szCs w:val="20"/>
+          <w:lang w:val="en-US"/>
+        </w:rPr>
+        <w:t>https://github.com/chaliy/studies-octo-adventure/tree/master/lp/c3_2/mm</w:t>
+      </w:r>
+    </w:p>
+    <w:p>
+      <w:pPr>
+        <w:pStyle w:val="Heading2"/>
+      </w:pPr>
+      <w:r>
+        <w:t>Результат</w:t>
+      </w:r>
+    </w:p>
+    <w:p>
+      <w:pPr>
+        <w:rPr>
+          <w:lang w:val="en-US"/>
+        </w:rPr>
+      </w:pPr>
+      <w:r>
+        <w:t xml:space="preserve">Програма в середовищі </w:t>
+      </w:r>
+      <w:proofErr w:type="spellStart"/>
+      <w:r>
+        <w:rPr>
+          <w:lang w:val="en-US"/>
+        </w:rPr>
+        <w:t>Arduiono</w:t>
+      </w:r>
+      <w:proofErr w:type="spellEnd"/>
+      <w:r>
+        <w:rPr>
+          <w:lang w:val="en-US"/>
+        </w:rPr>
+        <w:t>.</w:t>
+      </w:r>
+    </w:p>
+    <w:p>
+      <w:r>
+        <w:rPr>
+          <w:noProof/>
+          <w:lang w:val="en-US"/>
+        </w:rPr>
+        <w:drawing>
+          <wp:inline distT="0" distB="0" distL="0" distR="0" wp14:anchorId="2B03E5E3" wp14:editId="4F96EC50">
+            <wp:extent cx="4629150" cy="5648325"/>
+            <wp:effectExtent l="0" t="0" r="0" b="9525"/>
+            <wp:docPr id="2" name="Picture 2"/>
+            <wp:cNvGraphicFramePr>
+              <a:graphicFrameLocks xmlns:a="http://schemas.openxmlformats.org/drawingml/2006/main" noChangeAspect="1"/>
+            </wp:cNvGraphicFramePr>
+            <a:graphic xmlns:a="http://schemas.openxmlformats.org/drawingml/2006/main">
+              <a:graphicData uri="http://schemas.openxmlformats.org/drawingml/2006/picture">
+                <pic:pic xmlns:pic="http://schemas.openxmlformats.org/drawingml/2006/picture">
+                  <pic:nvPicPr>
+                    <pic:cNvPr id="1" name=""/>
+                    <pic:cNvPicPr/>
+                  </pic:nvPicPr>
+                  <pic:blipFill>
+                    <a:blip r:embed="rId13"/>
+                    <a:stretch>
+                      <a:fillRect/>
+                    </a:stretch>
+                  </pic:blipFill>
+                  <pic:spPr>
+                    <a:xfrm>
+                      <a:off x="0" y="0"/>
+                      <a:ext cx="4629150" cy="5648325"/>
+                    </a:xfrm>
+                    <a:prstGeom prst="rect">
+                      <a:avLst/>
+                    </a:prstGeom>
+                  </pic:spPr>
+                </pic:pic>
+              </a:graphicData>
+            </a:graphic>
+          </wp:inline>
+        </w:drawing>
+      </w:r>
+    </w:p>
+    <w:p/>
+    <w:p>
+      <w:pPr>
+        <w:pStyle w:val="Heading1"/>
+      </w:pPr>
+      <w:r>
+        <w:lastRenderedPageBreak/>
+        <w:t>Практична 4</w:t>
+      </w:r>
+    </w:p>
+    <w:p>
+      <w:pPr>
+        <w:pStyle w:val="Heading3"/>
+      </w:pPr>
+      <w:r>
+        <w:t>Монтажна плата</w:t>
       </w:r>
     </w:p>
     <w:p>
@@ -1600,84 +2524,136 @@
         <w:spacing w:before="0" w:after="0" w:line="240" w:lineRule="auto"/>
         <w:ind w:firstLine="0"/>
         <w:rPr>
-          <w:sz w:val="28"/>
-          <w:szCs w:val="28"/>
-        </w:rPr>
-      </w:pPr>
-    </w:p>
-    <w:p>
-      <w:pPr>
-        <w:autoSpaceDE w:val="0"/>
-        <w:autoSpaceDN w:val="0"/>
-        <w:adjustRightInd w:val="0"/>
-        <w:spacing w:before="0" w:after="0" w:line="240" w:lineRule="auto"/>
-        <w:ind w:firstLine="0"/>
-        <w:rPr>
-          <w:sz w:val="28"/>
-          <w:szCs w:val="28"/>
-        </w:rPr>
-      </w:pPr>
-      <w:r>
-        <w:rPr>
-          <w:sz w:val="28"/>
-          <w:szCs w:val="28"/>
-        </w:rPr>
-        <w:t>3 лінійно незалежних розв’</w:t>
-      </w:r>
-      <w:r>
-        <w:rPr>
-          <w:sz w:val="28"/>
-          <w:szCs w:val="28"/>
-        </w:rPr>
-        <w:t>яз</w:t>
-      </w:r>
-      <w:r>
-        <w:rPr>
-          <w:sz w:val="28"/>
-          <w:szCs w:val="28"/>
-        </w:rPr>
-        <w:t>ки</w:t>
-      </w:r>
-      <w:r>
-        <w:rPr>
-          <w:sz w:val="28"/>
-          <w:szCs w:val="28"/>
-        </w:rPr>
-        <w:t>.</w:t>
-      </w:r>
-      <w:bookmarkStart w:id="0" w:name="_GoBack"/>
-      <w:bookmarkEnd w:id="0"/>
-    </w:p>
-    <w:p>
-      <w:pPr>
-        <w:autoSpaceDE w:val="0"/>
-        <w:autoSpaceDN w:val="0"/>
-        <w:adjustRightInd w:val="0"/>
-        <w:spacing w:before="0" w:after="0" w:line="240" w:lineRule="auto"/>
-        <w:ind w:firstLine="0"/>
-        <w:rPr>
-          <w:sz w:val="28"/>
-          <w:szCs w:val="28"/>
-        </w:rPr>
-      </w:pPr>
-    </w:p>
-    <w:p>
-      <w:pPr>
-        <w:autoSpaceDE w:val="0"/>
-        <w:autoSpaceDN w:val="0"/>
-        <w:adjustRightInd w:val="0"/>
-        <w:spacing w:before="0" w:after="0" w:line="240" w:lineRule="auto"/>
-        <w:ind w:firstLine="0"/>
-        <w:rPr>
           <w:rFonts w:ascii="Consolas" w:hAnsi="Consolas" w:cs="Consolas"/>
           <w:kern w:val="0"/>
           <w:szCs w:val="24"/>
         </w:rPr>
       </w:pPr>
+      <w:r>
+        <w:rPr>
+          <w:noProof/>
+          <w:lang w:val="en-US"/>
+        </w:rPr>
+        <w:drawing>
+          <wp:inline distT="0" distB="0" distL="0" distR="0" wp14:anchorId="76D1F579" wp14:editId="6FC30D21">
+            <wp:extent cx="6119495" cy="5572760"/>
+            <wp:effectExtent l="0" t="0" r="0" b="8890"/>
+            <wp:docPr id="3" name="Picture 3"/>
+            <wp:cNvGraphicFramePr>
+              <a:graphicFrameLocks xmlns:a="http://schemas.openxmlformats.org/drawingml/2006/main" noChangeAspect="1"/>
+            </wp:cNvGraphicFramePr>
+            <a:graphic xmlns:a="http://schemas.openxmlformats.org/drawingml/2006/main">
+              <a:graphicData uri="http://schemas.openxmlformats.org/drawingml/2006/picture">
+                <pic:pic xmlns:pic="http://schemas.openxmlformats.org/drawingml/2006/picture">
+                  <pic:nvPicPr>
+                    <pic:cNvPr id="1" name=""/>
+                    <pic:cNvPicPr/>
+                  </pic:nvPicPr>
+                  <pic:blipFill>
+                    <a:blip r:embed="rId14"/>
+                    <a:stretch>
+                      <a:fillRect/>
+                    </a:stretch>
+                  </pic:blipFill>
+                  <pic:spPr>
+                    <a:xfrm>
+                      <a:off x="0" y="0"/>
+                      <a:ext cx="6119495" cy="5572760"/>
+                    </a:xfrm>
+                    <a:prstGeom prst="rect">
+                      <a:avLst/>
+                    </a:prstGeom>
+                  </pic:spPr>
+                </pic:pic>
+              </a:graphicData>
+            </a:graphic>
+          </wp:inline>
+        </w:drawing>
+      </w:r>
+    </w:p>
+    <w:p>
+      <w:pPr>
+        <w:pStyle w:val="Heading2"/>
+      </w:pPr>
+    </w:p>
+    <w:p>
+      <w:pPr>
+        <w:pStyle w:val="Heading3"/>
+      </w:pPr>
+      <w:r>
+        <w:t>Схема електрична принципіальна</w:t>
+      </w:r>
+    </w:p>
+    <w:p>
+      <w:pPr>
+        <w:ind w:firstLine="0"/>
+        <w:jc w:val="center"/>
+      </w:pPr>
+      <w:r>
+        <w:rPr>
+          <w:noProof/>
+          <w:lang w:val="en-US"/>
+        </w:rPr>
+        <w:drawing>
+          <wp:inline distT="0" distB="0" distL="0" distR="0" wp14:anchorId="28DB93AA" wp14:editId="0ABCB129">
+            <wp:extent cx="6119495" cy="3618865"/>
+            <wp:effectExtent l="0" t="0" r="0" b="635"/>
+            <wp:docPr id="4" name="Picture 4"/>
+            <wp:cNvGraphicFramePr>
+              <a:graphicFrameLocks xmlns:a="http://schemas.openxmlformats.org/drawingml/2006/main" noChangeAspect="1"/>
+            </wp:cNvGraphicFramePr>
+            <a:graphic xmlns:a="http://schemas.openxmlformats.org/drawingml/2006/main">
+              <a:graphicData uri="http://schemas.openxmlformats.org/drawingml/2006/picture">
+                <pic:pic xmlns:pic="http://schemas.openxmlformats.org/drawingml/2006/picture">
+                  <pic:nvPicPr>
+                    <pic:cNvPr id="1" name=""/>
+                    <pic:cNvPicPr/>
+                  </pic:nvPicPr>
+                  <pic:blipFill>
+                    <a:blip r:embed="rId15"/>
+                    <a:stretch>
+                      <a:fillRect/>
+                    </a:stretch>
+                  </pic:blipFill>
+                  <pic:spPr>
+                    <a:xfrm>
+                      <a:off x="0" y="0"/>
+                      <a:ext cx="6119495" cy="3618865"/>
+                    </a:xfrm>
+                    <a:prstGeom prst="rect">
+                      <a:avLst/>
+                    </a:prstGeom>
+                  </pic:spPr>
+                </pic:pic>
+              </a:graphicData>
+            </a:graphic>
+          </wp:inline>
+        </w:drawing>
+      </w:r>
+    </w:p>
+    <w:p>
+      <w:r>
+        <w:t xml:space="preserve">Відео </w:t>
+      </w:r>
+      <w:proofErr w:type="spellStart"/>
+      <w:r>
+        <w:t>прототипа</w:t>
+      </w:r>
+      <w:proofErr w:type="spellEnd"/>
+      <w:r>
+        <w:t xml:space="preserve"> - </w:t>
+      </w:r>
+      <w:r>
+        <w:t>http://1drv.ms/1eB5jBV</w:t>
+      </w:r>
+    </w:p>
+    <w:p>
+      <w:bookmarkStart w:id="0" w:name="_GoBack"/>
+      <w:bookmarkEnd w:id="0"/>
     </w:p>
     <w:sectPr>
-      <w:headerReference w:type="default" r:id="rId64"/>
-      <w:footerReference w:type="default" r:id="rId65"/>
+      <w:headerReference w:type="default" r:id="rId16"/>
+      <w:footerReference w:type="default" r:id="rId17"/>
       <w:pgSz w:w="11906" w:h="16838"/>
       <w:pgMar w:top="1134" w:right="851" w:bottom="1134" w:left="1418" w:header="709" w:footer="709" w:gutter="0"/>
       <w:cols w:space="708"/>
@@ -1761,7 +2737,7 @@
             <w:noProof/>
             <w:szCs w:val="24"/>
           </w:rPr>
-          <w:t>2</w:t>
+          <w:t>11</w:t>
         </w:r>
         <w:r>
           <w:rPr>
@@ -3359,6 +4335,119 @@
     </w:lvl>
   </w:abstractNum>
   <w:abstractNum w:abstractNumId="12" w15:restartNumberingAfterBreak="0">
+    <w:nsid w:val="41495276"/>
+    <w:multiLevelType w:val="hybridMultilevel"/>
+    <w:tmpl w:val="E64A3EDA"/>
+    <w:lvl w:ilvl="0" w:tplc="9E86E864">
+      <w:start w:val="5"/>
+      <w:numFmt w:val="bullet"/>
+      <w:lvlText w:val="-"/>
+      <w:lvlJc w:val="left"/>
+      <w:pPr>
+        <w:ind w:left="1211" w:hanging="360"/>
+      </w:pPr>
+      <w:rPr>
+        <w:rFonts w:ascii="Times New Roman" w:eastAsia="Times New Roman" w:hAnsi="Times New Roman" w:cs="Times New Roman" w:hint="default"/>
+      </w:rPr>
+    </w:lvl>
+    <w:lvl w:ilvl="1" w:tplc="04220003" w:tentative="1">
+      <w:start w:val="1"/>
+      <w:numFmt w:val="bullet"/>
+      <w:lvlText w:val="o"/>
+      <w:lvlJc w:val="left"/>
+      <w:pPr>
+        <w:ind w:left="1931" w:hanging="360"/>
+      </w:pPr>
+      <w:rPr>
+        <w:rFonts w:ascii="Courier New" w:hAnsi="Courier New" w:cs="Courier New" w:hint="default"/>
+      </w:rPr>
+    </w:lvl>
+    <w:lvl w:ilvl="2" w:tplc="04220005" w:tentative="1">
+      <w:start w:val="1"/>
+      <w:numFmt w:val="bullet"/>
+      <w:lvlText w:val=""/>
+      <w:lvlJc w:val="left"/>
+      <w:pPr>
+        <w:ind w:left="2651" w:hanging="360"/>
+      </w:pPr>
+      <w:rPr>
+        <w:rFonts w:ascii="Wingdings" w:hAnsi="Wingdings" w:hint="default"/>
+      </w:rPr>
+    </w:lvl>
+    <w:lvl w:ilvl="3" w:tplc="04220001" w:tentative="1">
+      <w:start w:val="1"/>
+      <w:numFmt w:val="bullet"/>
+      <w:lvlText w:val=""/>
+      <w:lvlJc w:val="left"/>
+      <w:pPr>
+        <w:ind w:left="3371" w:hanging="360"/>
+      </w:pPr>
+      <w:rPr>
+        <w:rFonts w:ascii="Symbol" w:hAnsi="Symbol" w:hint="default"/>
+      </w:rPr>
+    </w:lvl>
+    <w:lvl w:ilvl="4" w:tplc="04220003" w:tentative="1">
+      <w:start w:val="1"/>
+      <w:numFmt w:val="bullet"/>
+      <w:lvlText w:val="o"/>
+      <w:lvlJc w:val="left"/>
+      <w:pPr>
+        <w:ind w:left="4091" w:hanging="360"/>
+      </w:pPr>
+      <w:rPr>
+        <w:rFonts w:ascii="Courier New" w:hAnsi="Courier New" w:cs="Courier New" w:hint="default"/>
+      </w:rPr>
+    </w:lvl>
+    <w:lvl w:ilvl="5" w:tplc="04220005" w:tentative="1">
+      <w:start w:val="1"/>
+      <w:numFmt w:val="bullet"/>
+      <w:lvlText w:val=""/>
+      <w:lvlJc w:val="left"/>
+      <w:pPr>
+        <w:ind w:left="4811" w:hanging="360"/>
+      </w:pPr>
+      <w:rPr>
+        <w:rFonts w:ascii="Wingdings" w:hAnsi="Wingdings" w:hint="default"/>
+      </w:rPr>
+    </w:lvl>
+    <w:lvl w:ilvl="6" w:tplc="04220001" w:tentative="1">
+      <w:start w:val="1"/>
+      <w:numFmt w:val="bullet"/>
+      <w:lvlText w:val=""/>
+      <w:lvlJc w:val="left"/>
+      <w:pPr>
+        <w:ind w:left="5531" w:hanging="360"/>
+      </w:pPr>
+      <w:rPr>
+        <w:rFonts w:ascii="Symbol" w:hAnsi="Symbol" w:hint="default"/>
+      </w:rPr>
+    </w:lvl>
+    <w:lvl w:ilvl="7" w:tplc="04220003" w:tentative="1">
+      <w:start w:val="1"/>
+      <w:numFmt w:val="bullet"/>
+      <w:lvlText w:val="o"/>
+      <w:lvlJc w:val="left"/>
+      <w:pPr>
+        <w:ind w:left="6251" w:hanging="360"/>
+      </w:pPr>
+      <w:rPr>
+        <w:rFonts w:ascii="Courier New" w:hAnsi="Courier New" w:cs="Courier New" w:hint="default"/>
+      </w:rPr>
+    </w:lvl>
+    <w:lvl w:ilvl="8" w:tplc="04220005" w:tentative="1">
+      <w:start w:val="1"/>
+      <w:numFmt w:val="bullet"/>
+      <w:lvlText w:val=""/>
+      <w:lvlJc w:val="left"/>
+      <w:pPr>
+        <w:ind w:left="6971" w:hanging="360"/>
+      </w:pPr>
+      <w:rPr>
+        <w:rFonts w:ascii="Wingdings" w:hAnsi="Wingdings" w:hint="default"/>
+      </w:rPr>
+    </w:lvl>
+  </w:abstractNum>
+  <w:abstractNum w:abstractNumId="13" w15:restartNumberingAfterBreak="0">
     <w:nsid w:val="4B315AA8"/>
     <w:multiLevelType w:val="hybridMultilevel"/>
     <w:tmpl w:val="DA4AC0BA"/>
@@ -3471,7 +4560,7 @@
       </w:pPr>
     </w:lvl>
   </w:abstractNum>
-  <w:abstractNum w:abstractNumId="13" w15:restartNumberingAfterBreak="0">
+  <w:abstractNum w:abstractNumId="14" w15:restartNumberingAfterBreak="0">
     <w:nsid w:val="4CF3469A"/>
     <w:multiLevelType w:val="hybridMultilevel"/>
     <w:tmpl w:val="81BCACD6"/>
@@ -3584,7 +4673,7 @@
       </w:rPr>
     </w:lvl>
   </w:abstractNum>
-  <w:abstractNum w:abstractNumId="14" w15:restartNumberingAfterBreak="0">
+  <w:abstractNum w:abstractNumId="15" w15:restartNumberingAfterBreak="0">
     <w:nsid w:val="4E334518"/>
     <w:multiLevelType w:val="hybridMultilevel"/>
     <w:tmpl w:val="DB12FBD6"/>
@@ -3673,7 +4762,7 @@
       </w:pPr>
     </w:lvl>
   </w:abstractNum>
-  <w:abstractNum w:abstractNumId="15" w15:restartNumberingAfterBreak="0">
+  <w:abstractNum w:abstractNumId="16" w15:restartNumberingAfterBreak="0">
     <w:nsid w:val="516C61A7"/>
     <w:multiLevelType w:val="hybridMultilevel"/>
     <w:tmpl w:val="43266BC4"/>
@@ -3786,7 +4875,7 @@
       </w:rPr>
     </w:lvl>
   </w:abstractNum>
-  <w:abstractNum w:abstractNumId="16" w15:restartNumberingAfterBreak="0">
+  <w:abstractNum w:abstractNumId="17" w15:restartNumberingAfterBreak="0">
     <w:nsid w:val="6208251A"/>
     <w:multiLevelType w:val="multilevel"/>
     <w:tmpl w:val="439C0588"/>
@@ -3899,7 +4988,7 @@
       </w:pPr>
     </w:lvl>
   </w:abstractNum>
-  <w:abstractNum w:abstractNumId="17" w15:restartNumberingAfterBreak="0">
+  <w:abstractNum w:abstractNumId="18" w15:restartNumberingAfterBreak="0">
     <w:nsid w:val="72AF6453"/>
     <w:multiLevelType w:val="hybridMultilevel"/>
     <w:tmpl w:val="0FEAE618"/>
@@ -4012,7 +5101,7 @@
       </w:rPr>
     </w:lvl>
   </w:abstractNum>
-  <w:abstractNum w:abstractNumId="18" w15:restartNumberingAfterBreak="0">
+  <w:abstractNum w:abstractNumId="19" w15:restartNumberingAfterBreak="0">
     <w:nsid w:val="737114C5"/>
     <w:multiLevelType w:val="hybridMultilevel"/>
     <w:tmpl w:val="194A6D22"/>
@@ -4125,7 +5214,7 @@
       </w:rPr>
     </w:lvl>
   </w:abstractNum>
-  <w:abstractNum w:abstractNumId="19" w15:restartNumberingAfterBreak="0">
+  <w:abstractNum w:abstractNumId="20" w15:restartNumberingAfterBreak="0">
     <w:nsid w:val="76B41829"/>
     <w:multiLevelType w:val="hybridMultilevel"/>
     <w:tmpl w:val="4A90C83A"/>
@@ -4238,7 +5327,7 @@
       </w:rPr>
     </w:lvl>
   </w:abstractNum>
-  <w:abstractNum w:abstractNumId="20" w15:restartNumberingAfterBreak="0">
+  <w:abstractNum w:abstractNumId="21" w15:restartNumberingAfterBreak="0">
     <w:nsid w:val="7BE0139E"/>
     <w:multiLevelType w:val="hybridMultilevel"/>
     <w:tmpl w:val="AA18C8BC"/>
@@ -4355,31 +5444,31 @@
     <w:abstractNumId w:val="8"/>
   </w:num>
   <w:num w:numId="2">
-    <w:abstractNumId w:val="18"/>
+    <w:abstractNumId w:val="19"/>
   </w:num>
   <w:num w:numId="3">
     <w:abstractNumId w:val="2"/>
   </w:num>
   <w:num w:numId="4">
-    <w:abstractNumId w:val="17"/>
+    <w:abstractNumId w:val="18"/>
   </w:num>
   <w:num w:numId="5">
-    <w:abstractNumId w:val="13"/>
+    <w:abstractNumId w:val="14"/>
   </w:num>
   <w:num w:numId="6">
     <w:abstractNumId w:val="10"/>
   </w:num>
   <w:num w:numId="7">
-    <w:abstractNumId w:val="14"/>
+    <w:abstractNumId w:val="15"/>
   </w:num>
   <w:num w:numId="8">
-    <w:abstractNumId w:val="15"/>
+    <w:abstractNumId w:val="16"/>
   </w:num>
   <w:num w:numId="9">
-    <w:abstractNumId w:val="16"/>
+    <w:abstractNumId w:val="17"/>
   </w:num>
   <w:num w:numId="10">
-    <w:abstractNumId w:val="19"/>
+    <w:abstractNumId w:val="20"/>
   </w:num>
   <w:num w:numId="11">
     <w:abstractNumId w:val="9"/>
@@ -4424,10 +5513,10 @@
     <w:abstractNumId w:val="7"/>
   </w:num>
   <w:num w:numId="16">
-    <w:abstractNumId w:val="12"/>
+    <w:abstractNumId w:val="13"/>
   </w:num>
   <w:num w:numId="17">
-    <w:abstractNumId w:val="20"/>
+    <w:abstractNumId w:val="21"/>
   </w:num>
   <w:num w:numId="18">
     <w:abstractNumId w:val="5"/>
@@ -4443,6 +5532,9 @@
   </w:num>
   <w:num w:numId="21">
     <w:abstractNumId w:val="11"/>
+  </w:num>
+  <w:num w:numId="22">
+    <w:abstractNumId w:val="12"/>
   </w:num>
 </w:numbering>
 </file>
@@ -5642,6 +6734,7 @@
     <w:rsid w:val="00761A21"/>
     <w:rsid w:val="007F01B2"/>
     <w:rsid w:val="00815082"/>
+    <w:rsid w:val="008A36C7"/>
     <w:rsid w:val="00940E18"/>
     <w:rsid w:val="00943DBF"/>
     <w:rsid w:val="0097406F"/>
@@ -6396,7 +7489,7 @@
 </file>
 
 <file path=customXml/itemProps1.xml><?xml version="1.0" encoding="utf-8"?>
-<ds:datastoreItem xmlns:ds="http://schemas.openxmlformats.org/officeDocument/2006/customXml" ds:itemID="{06DD06F6-143B-4668-A495-636666AE0C3F}">
+<ds:datastoreItem xmlns:ds="http://schemas.openxmlformats.org/officeDocument/2006/customXml" ds:itemID="{63DB1879-522C-42DB-94DF-FB3598106DB3}">
   <ds:schemaRefs>
     <ds:schemaRef ds:uri="http://schemas.openxmlformats.org/officeDocument/2006/bibliography"/>
   </ds:schemaRefs>

</xml_diff>